<commit_message>
Exemplo de caso de uso
</commit_message>
<xml_diff>
--- a/Padrões.docx
+++ b/Padrões.docx
@@ -40,26 +40,964 @@
         </w:rPr>
         <w:t>Horas:</w:t>
       </w:r>
-      <w:bookmarkStart w:id="2" w:name="_GoBack"/>
+    </w:p>
+    <w:p>
+      <w:r>
+        <w:tab/>
+        <w:t>Trabalho para Aula: Até segunda as 13:30.</w:t>
+      </w:r>
+    </w:p>
+    <w:p>
+      <w:r>
+        <w:tab/>
+        <w:t>Apresentação no CRPO:  as 13:30 do dia antes.</w:t>
+      </w:r>
+    </w:p>
+    <w:p>
+      <w:r>
+        <w:tab/>
+      </w:r>
+    </w:p>
+    <w:p>
+      <w:pPr>
+        <w:pStyle w:val="Legenda"/>
+        <w:keepNext/>
+        <w:spacing w:after="0"/>
+        <w:jc w:val="center"/>
+      </w:pPr>
+      <w:bookmarkStart w:id="2" w:name="_Toc402766703"/>
+      <w:r>
+        <w:t>EXEMPLO CASO DE USO</w:t>
+      </w:r>
+    </w:p>
+    <w:p>
+      <w:bookmarkStart w:id="3" w:name="_GoBack"/>
+      <w:bookmarkEnd w:id="3"/>
+    </w:p>
+    <w:p>
+      <w:r>
+        <w:t>&lt;</w:t>
+      </w:r>
+      <w:proofErr w:type="gramStart"/>
+      <w:r>
+        <w:t>desenho</w:t>
+      </w:r>
+      <w:proofErr w:type="gramEnd"/>
+      <w:r>
+        <w:t xml:space="preserve"> do caso de uso&gt;</w:t>
+      </w:r>
+    </w:p>
+    <w:p>
+      <w:pPr>
+        <w:pStyle w:val="Legenda"/>
+        <w:keepNext/>
+        <w:spacing w:after="0"/>
+        <w:jc w:val="center"/>
+      </w:pPr>
+      <w:r>
+        <w:t>Tabela 01</w:t>
+      </w:r>
+      <w:r>
+        <w:fldChar w:fldCharType="begin"/>
+      </w:r>
+      <w:r>
+        <w:instrText xml:space="preserve"> SEQ Tabela \* ARABIC </w:instrText>
+      </w:r>
+      <w:r>
+        <w:fldChar w:fldCharType="separate"/>
+      </w:r>
+      <w:r>
+        <w:rPr>
+          <w:noProof/>
+        </w:rPr>
+        <w:fldChar w:fldCharType="end"/>
+      </w:r>
+      <w:r>
+        <w:t xml:space="preserve">: </w:t>
+      </w:r>
+      <w:r>
+        <w:t xml:space="preserve">Caso de Uso - </w:t>
+      </w:r>
+      <w:r>
+        <w:t>Estado Desativado</w:t>
+      </w:r>
       <w:bookmarkEnd w:id="2"/>
     </w:p>
-    <w:p>
-      <w:r>
-        <w:tab/>
-        <w:t>Trabalho para Aula: Até segunda as 13:30.</w:t>
-      </w:r>
-    </w:p>
-    <w:p>
-      <w:r>
-        <w:tab/>
-        <w:t>Apresentação no CRPO:  as 13:30 do dia antes.</w:t>
-      </w:r>
-    </w:p>
-    <w:p>
-      <w:r>
-        <w:tab/>
-      </w:r>
-    </w:p>
+    <w:tbl>
+      <w:tblPr>
+        <w:tblStyle w:val="Tabelacomgrade"/>
+        <w:tblW w:w="9211" w:type="dxa"/>
+        <w:tblLook w:val="04A0" w:firstRow="1" w:lastRow="0" w:firstColumn="1" w:lastColumn="0" w:noHBand="0" w:noVBand="1"/>
+      </w:tblPr>
+      <w:tblGrid>
+        <w:gridCol w:w="2518"/>
+        <w:gridCol w:w="6693"/>
+      </w:tblGrid>
+      <w:tr>
+        <w:tc>
+          <w:tcPr>
+            <w:tcW w:w="2518" w:type="dxa"/>
+            <w:tcBorders>
+              <w:top w:val="single" w:sz="4" w:space="0" w:color="000000" w:themeColor="text1"/>
+              <w:left w:val="single" w:sz="4" w:space="0" w:color="000000" w:themeColor="text1"/>
+              <w:bottom w:val="single" w:sz="4" w:space="0" w:color="000000" w:themeColor="text1"/>
+              <w:right w:val="single" w:sz="4" w:space="0" w:color="000000" w:themeColor="text1"/>
+            </w:tcBorders>
+            <w:hideMark/>
+          </w:tcPr>
+          <w:p>
+            <w:pPr>
+              <w:spacing w:line="240" w:lineRule="auto"/>
+              <w:ind w:firstLine="0"/>
+              <w:rPr>
+                <w:rFonts w:cs="Times New Roman"/>
+                <w:b/>
+                <w:szCs w:val="24"/>
+              </w:rPr>
+            </w:pPr>
+            <w:r>
+              <w:rPr>
+                <w:rFonts w:cs="Times New Roman"/>
+                <w:b/>
+                <w:szCs w:val="24"/>
+              </w:rPr>
+              <w:t>Caso de Uso</w:t>
+            </w:r>
+          </w:p>
+        </w:tc>
+        <w:tc>
+          <w:tcPr>
+            <w:tcW w:w="6693" w:type="dxa"/>
+            <w:tcBorders>
+              <w:top w:val="single" w:sz="4" w:space="0" w:color="000000" w:themeColor="text1"/>
+              <w:left w:val="single" w:sz="4" w:space="0" w:color="000000" w:themeColor="text1"/>
+              <w:bottom w:val="single" w:sz="4" w:space="0" w:color="000000" w:themeColor="text1"/>
+              <w:right w:val="single" w:sz="4" w:space="0" w:color="000000" w:themeColor="text1"/>
+            </w:tcBorders>
+            <w:hideMark/>
+          </w:tcPr>
+          <w:p>
+            <w:pPr>
+              <w:spacing w:line="240" w:lineRule="auto"/>
+              <w:ind w:firstLine="0"/>
+              <w:rPr>
+                <w:rFonts w:cs="Times New Roman"/>
+                <w:szCs w:val="24"/>
+              </w:rPr>
+            </w:pPr>
+            <w:r>
+              <w:rPr>
+                <w:rFonts w:cs="Times New Roman"/>
+                <w:szCs w:val="24"/>
+              </w:rPr>
+              <w:t>Estado Desativado</w:t>
+            </w:r>
+          </w:p>
+        </w:tc>
+      </w:tr>
+      <w:tr>
+        <w:tc>
+          <w:tcPr>
+            <w:tcW w:w="2518" w:type="dxa"/>
+            <w:tcBorders>
+              <w:top w:val="single" w:sz="4" w:space="0" w:color="000000" w:themeColor="text1"/>
+              <w:left w:val="single" w:sz="4" w:space="0" w:color="000000" w:themeColor="text1"/>
+              <w:bottom w:val="single" w:sz="4" w:space="0" w:color="000000" w:themeColor="text1"/>
+              <w:right w:val="single" w:sz="4" w:space="0" w:color="000000" w:themeColor="text1"/>
+            </w:tcBorders>
+            <w:hideMark/>
+          </w:tcPr>
+          <w:p>
+            <w:pPr>
+              <w:spacing w:line="240" w:lineRule="auto"/>
+              <w:ind w:firstLine="0"/>
+              <w:rPr>
+                <w:rFonts w:cs="Times New Roman"/>
+                <w:b/>
+                <w:szCs w:val="24"/>
+              </w:rPr>
+            </w:pPr>
+            <w:r>
+              <w:rPr>
+                <w:rFonts w:cs="Times New Roman"/>
+                <w:b/>
+                <w:szCs w:val="24"/>
+              </w:rPr>
+              <w:t>Descrição</w:t>
+            </w:r>
+          </w:p>
+        </w:tc>
+        <w:tc>
+          <w:tcPr>
+            <w:tcW w:w="6693" w:type="dxa"/>
+            <w:tcBorders>
+              <w:top w:val="single" w:sz="4" w:space="0" w:color="000000" w:themeColor="text1"/>
+              <w:left w:val="single" w:sz="4" w:space="0" w:color="000000" w:themeColor="text1"/>
+              <w:bottom w:val="single" w:sz="4" w:space="0" w:color="000000" w:themeColor="text1"/>
+              <w:right w:val="single" w:sz="4" w:space="0" w:color="000000" w:themeColor="text1"/>
+            </w:tcBorders>
+            <w:hideMark/>
+          </w:tcPr>
+          <w:p>
+            <w:pPr>
+              <w:spacing w:line="240" w:lineRule="auto"/>
+              <w:ind w:firstLine="0"/>
+              <w:rPr>
+                <w:rFonts w:cs="Times New Roman"/>
+                <w:szCs w:val="24"/>
+              </w:rPr>
+            </w:pPr>
+            <w:r>
+              <w:rPr>
+                <w:rFonts w:cs="Times New Roman"/>
+                <w:szCs w:val="24"/>
+              </w:rPr>
+              <w:t>Catapulta não processa mais eventos externos recebidos e entra em modo de economia de energia.</w:t>
+            </w:r>
+          </w:p>
+        </w:tc>
+      </w:tr>
+      <w:tr>
+        <w:tc>
+          <w:tcPr>
+            <w:tcW w:w="2518" w:type="dxa"/>
+            <w:tcBorders>
+              <w:top w:val="single" w:sz="4" w:space="0" w:color="000000" w:themeColor="text1"/>
+              <w:left w:val="single" w:sz="4" w:space="0" w:color="000000" w:themeColor="text1"/>
+              <w:bottom w:val="single" w:sz="4" w:space="0" w:color="000000" w:themeColor="text1"/>
+              <w:right w:val="single" w:sz="4" w:space="0" w:color="000000" w:themeColor="text1"/>
+            </w:tcBorders>
+            <w:hideMark/>
+          </w:tcPr>
+          <w:p>
+            <w:pPr>
+              <w:spacing w:line="240" w:lineRule="auto"/>
+              <w:ind w:firstLine="0"/>
+              <w:rPr>
+                <w:rFonts w:cs="Times New Roman"/>
+                <w:b/>
+                <w:szCs w:val="24"/>
+              </w:rPr>
+            </w:pPr>
+            <w:r>
+              <w:rPr>
+                <w:rFonts w:cs="Times New Roman"/>
+                <w:b/>
+                <w:szCs w:val="24"/>
+              </w:rPr>
+              <w:t>Atores</w:t>
+            </w:r>
+          </w:p>
+        </w:tc>
+        <w:tc>
+          <w:tcPr>
+            <w:tcW w:w="6693" w:type="dxa"/>
+            <w:tcBorders>
+              <w:top w:val="single" w:sz="4" w:space="0" w:color="000000" w:themeColor="text1"/>
+              <w:left w:val="single" w:sz="4" w:space="0" w:color="000000" w:themeColor="text1"/>
+              <w:bottom w:val="single" w:sz="4" w:space="0" w:color="000000" w:themeColor="text1"/>
+              <w:right w:val="single" w:sz="4" w:space="0" w:color="000000" w:themeColor="text1"/>
+            </w:tcBorders>
+            <w:hideMark/>
+          </w:tcPr>
+          <w:p>
+            <w:pPr>
+              <w:spacing w:line="240" w:lineRule="auto"/>
+              <w:ind w:firstLine="0"/>
+              <w:rPr>
+                <w:rFonts w:cs="Times New Roman"/>
+                <w:szCs w:val="24"/>
+              </w:rPr>
+            </w:pPr>
+            <w:r>
+              <w:rPr>
+                <w:rFonts w:cs="Times New Roman"/>
+                <w:szCs w:val="24"/>
+              </w:rPr>
+              <w:t>Catapulta</w:t>
+            </w:r>
+          </w:p>
+          <w:p>
+            <w:pPr>
+              <w:spacing w:line="240" w:lineRule="auto"/>
+              <w:ind w:firstLine="0"/>
+              <w:rPr>
+                <w:rFonts w:cs="Times New Roman"/>
+                <w:szCs w:val="24"/>
+              </w:rPr>
+            </w:pPr>
+            <w:r>
+              <w:rPr>
+                <w:rFonts w:cs="Times New Roman"/>
+                <w:szCs w:val="24"/>
+              </w:rPr>
+              <w:t xml:space="preserve">    Papéis: </w:t>
+            </w:r>
+            <w:r>
+              <w:rPr>
+                <w:rFonts w:cs="Times New Roman"/>
+                <w:szCs w:val="24"/>
+              </w:rPr>
+              <w:t>Catapulta</w:t>
+            </w:r>
+          </w:p>
+        </w:tc>
+      </w:tr>
+      <w:tr>
+        <w:tc>
+          <w:tcPr>
+            <w:tcW w:w="2518" w:type="dxa"/>
+            <w:tcBorders>
+              <w:top w:val="single" w:sz="4" w:space="0" w:color="000000" w:themeColor="text1"/>
+              <w:left w:val="single" w:sz="4" w:space="0" w:color="000000" w:themeColor="text1"/>
+              <w:bottom w:val="single" w:sz="4" w:space="0" w:color="000000" w:themeColor="text1"/>
+              <w:right w:val="single" w:sz="4" w:space="0" w:color="000000" w:themeColor="text1"/>
+            </w:tcBorders>
+            <w:hideMark/>
+          </w:tcPr>
+          <w:p>
+            <w:pPr>
+              <w:spacing w:line="240" w:lineRule="auto"/>
+              <w:ind w:firstLine="0"/>
+              <w:rPr>
+                <w:rFonts w:cs="Times New Roman"/>
+                <w:b/>
+                <w:szCs w:val="24"/>
+              </w:rPr>
+            </w:pPr>
+            <w:r>
+              <w:rPr>
+                <w:rFonts w:cs="Times New Roman"/>
+                <w:b/>
+                <w:szCs w:val="24"/>
+              </w:rPr>
+              <w:t>Pré-Condição</w:t>
+            </w:r>
+          </w:p>
+        </w:tc>
+        <w:tc>
+          <w:tcPr>
+            <w:tcW w:w="6693" w:type="dxa"/>
+            <w:tcBorders>
+              <w:top w:val="single" w:sz="4" w:space="0" w:color="000000" w:themeColor="text1"/>
+              <w:left w:val="single" w:sz="4" w:space="0" w:color="000000" w:themeColor="text1"/>
+              <w:bottom w:val="single" w:sz="4" w:space="0" w:color="000000" w:themeColor="text1"/>
+              <w:right w:val="single" w:sz="4" w:space="0" w:color="000000" w:themeColor="text1"/>
+            </w:tcBorders>
+          </w:tcPr>
+          <w:p>
+            <w:pPr>
+              <w:spacing w:line="240" w:lineRule="auto"/>
+              <w:ind w:firstLine="0"/>
+              <w:rPr>
+                <w:rFonts w:cs="Times New Roman"/>
+                <w:szCs w:val="24"/>
+              </w:rPr>
+            </w:pPr>
+            <w:r>
+              <w:rPr>
+                <w:rFonts w:cs="Times New Roman"/>
+                <w:szCs w:val="24"/>
+              </w:rPr>
+              <w:t>Catapulta inicializada e estado desativado solicitado.</w:t>
+            </w:r>
+          </w:p>
+        </w:tc>
+      </w:tr>
+      <w:tr>
+        <w:tc>
+          <w:tcPr>
+            <w:tcW w:w="2518" w:type="dxa"/>
+            <w:tcBorders>
+              <w:top w:val="single" w:sz="4" w:space="0" w:color="000000" w:themeColor="text1"/>
+              <w:left w:val="single" w:sz="4" w:space="0" w:color="000000" w:themeColor="text1"/>
+              <w:bottom w:val="single" w:sz="4" w:space="0" w:color="000000" w:themeColor="text1"/>
+              <w:right w:val="single" w:sz="4" w:space="0" w:color="000000" w:themeColor="text1"/>
+            </w:tcBorders>
+            <w:hideMark/>
+          </w:tcPr>
+          <w:p>
+            <w:pPr>
+              <w:spacing w:line="240" w:lineRule="auto"/>
+              <w:ind w:firstLine="0"/>
+              <w:rPr>
+                <w:rFonts w:cs="Times New Roman"/>
+                <w:b/>
+                <w:szCs w:val="24"/>
+              </w:rPr>
+            </w:pPr>
+            <w:r>
+              <w:rPr>
+                <w:rFonts w:cs="Times New Roman"/>
+                <w:b/>
+                <w:szCs w:val="24"/>
+              </w:rPr>
+              <w:t>Pós-Condição</w:t>
+            </w:r>
+          </w:p>
+        </w:tc>
+        <w:tc>
+          <w:tcPr>
+            <w:tcW w:w="6693" w:type="dxa"/>
+            <w:tcBorders>
+              <w:top w:val="single" w:sz="4" w:space="0" w:color="000000" w:themeColor="text1"/>
+              <w:left w:val="single" w:sz="4" w:space="0" w:color="000000" w:themeColor="text1"/>
+              <w:bottom w:val="single" w:sz="4" w:space="0" w:color="000000" w:themeColor="text1"/>
+              <w:right w:val="single" w:sz="4" w:space="0" w:color="000000" w:themeColor="text1"/>
+            </w:tcBorders>
+          </w:tcPr>
+          <w:p>
+            <w:pPr>
+              <w:spacing w:line="240" w:lineRule="auto"/>
+              <w:ind w:firstLine="0"/>
+              <w:rPr>
+                <w:rFonts w:cs="Times New Roman"/>
+                <w:szCs w:val="24"/>
+              </w:rPr>
+            </w:pPr>
+            <w:r>
+              <w:rPr>
+                <w:rFonts w:cs="Times New Roman"/>
+                <w:szCs w:val="24"/>
+              </w:rPr>
+              <w:t>Led de Vermelho aceso.</w:t>
+            </w:r>
+          </w:p>
+        </w:tc>
+      </w:tr>
+      <w:tr>
+        <w:tc>
+          <w:tcPr>
+            <w:tcW w:w="2518" w:type="dxa"/>
+            <w:tcBorders>
+              <w:top w:val="single" w:sz="4" w:space="0" w:color="000000" w:themeColor="text1"/>
+              <w:left w:val="single" w:sz="4" w:space="0" w:color="000000" w:themeColor="text1"/>
+              <w:bottom w:val="single" w:sz="4" w:space="0" w:color="000000" w:themeColor="text1"/>
+              <w:right w:val="single" w:sz="4" w:space="0" w:color="000000" w:themeColor="text1"/>
+            </w:tcBorders>
+            <w:hideMark/>
+          </w:tcPr>
+          <w:p>
+            <w:pPr>
+              <w:spacing w:line="240" w:lineRule="auto"/>
+              <w:ind w:firstLine="0"/>
+              <w:rPr>
+                <w:rFonts w:cs="Times New Roman"/>
+                <w:b/>
+                <w:szCs w:val="24"/>
+              </w:rPr>
+            </w:pPr>
+            <w:r>
+              <w:rPr>
+                <w:rFonts w:cs="Times New Roman"/>
+                <w:b/>
+                <w:szCs w:val="24"/>
+              </w:rPr>
+              <w:t>Requisitos Ass</w:t>
+            </w:r>
+            <w:r>
+              <w:rPr>
+                <w:rFonts w:cs="Times New Roman"/>
+                <w:b/>
+                <w:szCs w:val="24"/>
+              </w:rPr>
+              <w:t>o</w:t>
+            </w:r>
+            <w:r>
+              <w:rPr>
+                <w:rFonts w:cs="Times New Roman"/>
+                <w:b/>
+                <w:szCs w:val="24"/>
+              </w:rPr>
+              <w:t>ciados</w:t>
+            </w:r>
+          </w:p>
+        </w:tc>
+        <w:tc>
+          <w:tcPr>
+            <w:tcW w:w="6693" w:type="dxa"/>
+            <w:tcBorders>
+              <w:top w:val="single" w:sz="4" w:space="0" w:color="000000" w:themeColor="text1"/>
+              <w:left w:val="single" w:sz="4" w:space="0" w:color="000000" w:themeColor="text1"/>
+              <w:bottom w:val="single" w:sz="4" w:space="0" w:color="000000" w:themeColor="text1"/>
+              <w:right w:val="single" w:sz="4" w:space="0" w:color="000000" w:themeColor="text1"/>
+            </w:tcBorders>
+            <w:hideMark/>
+          </w:tcPr>
+          <w:p>
+            <w:pPr>
+              <w:spacing w:line="240" w:lineRule="auto"/>
+              <w:ind w:firstLine="0"/>
+              <w:rPr>
+                <w:rFonts w:cs="Times New Roman"/>
+                <w:szCs w:val="24"/>
+              </w:rPr>
+            </w:pPr>
+            <w:r>
+              <w:rPr>
+                <w:rFonts w:cs="Times New Roman"/>
+                <w:szCs w:val="24"/>
+              </w:rPr>
+              <w:t>RF9 – Desativação da Catapulta</w:t>
+            </w:r>
+          </w:p>
+        </w:tc>
+      </w:tr>
+      <w:tr>
+        <w:tc>
+          <w:tcPr>
+            <w:tcW w:w="9211" w:type="dxa"/>
+            <w:gridSpan w:val="2"/>
+            <w:tcBorders>
+              <w:top w:val="single" w:sz="4" w:space="0" w:color="000000" w:themeColor="text1"/>
+              <w:left w:val="single" w:sz="4" w:space="0" w:color="000000" w:themeColor="text1"/>
+              <w:bottom w:val="single" w:sz="4" w:space="0" w:color="000000" w:themeColor="text1"/>
+              <w:right w:val="single" w:sz="4" w:space="0" w:color="000000" w:themeColor="text1"/>
+            </w:tcBorders>
+            <w:shd w:val="clear" w:color="auto" w:fill="BDD6EE" w:themeFill="accent1" w:themeFillTint="66"/>
+            <w:hideMark/>
+          </w:tcPr>
+          <w:p>
+            <w:pPr>
+              <w:spacing w:line="240" w:lineRule="auto"/>
+              <w:ind w:firstLine="0"/>
+              <w:rPr>
+                <w:rFonts w:cs="Times New Roman"/>
+                <w:b/>
+                <w:szCs w:val="24"/>
+              </w:rPr>
+            </w:pPr>
+            <w:r>
+              <w:rPr>
+                <w:rFonts w:cs="Times New Roman"/>
+                <w:b/>
+                <w:szCs w:val="24"/>
+              </w:rPr>
+              <w:t>Fluxo Principal</w:t>
+            </w:r>
+            <w:r>
+              <w:rPr>
+                <w:rFonts w:cs="Times New Roman"/>
+                <w:b/>
+                <w:szCs w:val="24"/>
+              </w:rPr>
+              <w:t>:</w:t>
+            </w:r>
+          </w:p>
+        </w:tc>
+      </w:tr>
+      <w:tr>
+        <w:tc>
+          <w:tcPr>
+            <w:tcW w:w="9211" w:type="dxa"/>
+            <w:gridSpan w:val="2"/>
+            <w:tcBorders>
+              <w:top w:val="single" w:sz="4" w:space="0" w:color="000000" w:themeColor="text1"/>
+              <w:left w:val="single" w:sz="4" w:space="0" w:color="000000" w:themeColor="text1"/>
+              <w:bottom w:val="single" w:sz="4" w:space="0" w:color="000000" w:themeColor="text1"/>
+              <w:right w:val="single" w:sz="4" w:space="0" w:color="000000" w:themeColor="text1"/>
+            </w:tcBorders>
+            <w:shd w:val="clear" w:color="auto" w:fill="auto"/>
+          </w:tcPr>
+          <w:p>
+            <w:pPr>
+              <w:pStyle w:val="PargrafodaLista"/>
+              <w:numPr>
+                <w:ilvl w:val="0"/>
+                <w:numId w:val="1"/>
+              </w:numPr>
+              <w:spacing w:line="240" w:lineRule="auto"/>
+              <w:rPr>
+                <w:rFonts w:cs="Times New Roman"/>
+                <w:szCs w:val="24"/>
+              </w:rPr>
+            </w:pPr>
+            <w:r>
+              <w:rPr>
+                <w:rFonts w:cs="Times New Roman"/>
+                <w:szCs w:val="24"/>
+              </w:rPr>
+              <w:t>[A</w:t>
+            </w:r>
+            <w:proofErr w:type="gramStart"/>
+            <w:r>
+              <w:rPr>
+                <w:rFonts w:cs="Times New Roman"/>
+                <w:szCs w:val="24"/>
+              </w:rPr>
+              <w:t>]  Muda</w:t>
+            </w:r>
+            <w:proofErr w:type="gramEnd"/>
+            <w:r>
+              <w:rPr>
+                <w:rFonts w:cs="Times New Roman"/>
+                <w:szCs w:val="24"/>
+              </w:rPr>
+              <w:t xml:space="preserve"> o estado para desativado.</w:t>
+            </w:r>
+          </w:p>
+          <w:p>
+            <w:pPr>
+              <w:pStyle w:val="PargrafodaLista"/>
+              <w:numPr>
+                <w:ilvl w:val="0"/>
+                <w:numId w:val="1"/>
+              </w:numPr>
+              <w:spacing w:line="240" w:lineRule="auto"/>
+              <w:rPr>
+                <w:rFonts w:cs="Times New Roman"/>
+                <w:szCs w:val="24"/>
+              </w:rPr>
+            </w:pPr>
+            <w:r>
+              <w:rPr>
+                <w:rFonts w:cs="Times New Roman"/>
+                <w:szCs w:val="24"/>
+              </w:rPr>
+              <w:t>[S</w:t>
+            </w:r>
+            <w:proofErr w:type="gramStart"/>
+            <w:r>
+              <w:rPr>
+                <w:rFonts w:cs="Times New Roman"/>
+                <w:szCs w:val="24"/>
+              </w:rPr>
+              <w:t>]</w:t>
+            </w:r>
+            <w:r>
+              <w:rPr>
+                <w:rFonts w:cs="Times New Roman"/>
+                <w:szCs w:val="24"/>
+              </w:rPr>
+              <w:t xml:space="preserve"> Exibir</w:t>
+            </w:r>
+            <w:proofErr w:type="gramEnd"/>
+            <w:r>
+              <w:rPr>
+                <w:rFonts w:cs="Times New Roman"/>
+                <w:szCs w:val="24"/>
+              </w:rPr>
+              <w:t xml:space="preserve"> no LCD a mensagem </w:t>
+            </w:r>
+            <w:proofErr w:type="spellStart"/>
+            <w:r>
+              <w:rPr>
+                <w:rFonts w:cs="Times New Roman"/>
+                <w:szCs w:val="24"/>
+              </w:rPr>
+              <w:t>msg_cd_desativada</w:t>
+            </w:r>
+            <w:proofErr w:type="spellEnd"/>
+          </w:p>
+          <w:p>
+            <w:pPr>
+              <w:pStyle w:val="PargrafodaLista"/>
+              <w:numPr>
+                <w:ilvl w:val="0"/>
+                <w:numId w:val="1"/>
+              </w:numPr>
+              <w:spacing w:line="240" w:lineRule="auto"/>
+              <w:rPr>
+                <w:rFonts w:cs="Times New Roman"/>
+                <w:szCs w:val="24"/>
+              </w:rPr>
+            </w:pPr>
+            <w:r>
+              <w:rPr>
+                <w:rFonts w:cs="Times New Roman"/>
+                <w:szCs w:val="24"/>
+              </w:rPr>
+              <w:t>[S</w:t>
+            </w:r>
+            <w:proofErr w:type="gramStart"/>
+            <w:r>
+              <w:rPr>
+                <w:rFonts w:cs="Times New Roman"/>
+                <w:szCs w:val="24"/>
+              </w:rPr>
+              <w:t>]</w:t>
+            </w:r>
+            <w:r>
+              <w:rPr>
+                <w:rFonts w:cs="Times New Roman"/>
+                <w:szCs w:val="24"/>
+              </w:rPr>
+              <w:t xml:space="preserve">  Ligar</w:t>
+            </w:r>
+            <w:proofErr w:type="gramEnd"/>
+            <w:r>
+              <w:rPr>
+                <w:rFonts w:cs="Times New Roman"/>
+                <w:szCs w:val="24"/>
+              </w:rPr>
+              <w:t xml:space="preserve"> o LED de estado desativado.</w:t>
+            </w:r>
+          </w:p>
+          <w:p>
+            <w:pPr>
+              <w:pStyle w:val="PargrafodaLista"/>
+              <w:numPr>
+                <w:ilvl w:val="0"/>
+                <w:numId w:val="1"/>
+              </w:numPr>
+              <w:spacing w:line="240" w:lineRule="auto"/>
+              <w:rPr>
+                <w:rFonts w:cs="Times New Roman"/>
+                <w:szCs w:val="24"/>
+              </w:rPr>
+            </w:pPr>
+            <w:r>
+              <w:rPr>
+                <w:rFonts w:cs="Times New Roman"/>
+                <w:szCs w:val="24"/>
+              </w:rPr>
+              <w:t>[S</w:t>
+            </w:r>
+            <w:proofErr w:type="gramStart"/>
+            <w:r>
+              <w:rPr>
+                <w:rFonts w:cs="Times New Roman"/>
+                <w:szCs w:val="24"/>
+              </w:rPr>
+              <w:t>]</w:t>
+            </w:r>
+            <w:r>
+              <w:rPr>
+                <w:rFonts w:cs="Times New Roman"/>
+                <w:szCs w:val="24"/>
+              </w:rPr>
+              <w:t xml:space="preserve">  Parar</w:t>
+            </w:r>
+            <w:proofErr w:type="gramEnd"/>
+            <w:r>
+              <w:rPr>
+                <w:rFonts w:cs="Times New Roman"/>
+                <w:szCs w:val="24"/>
+              </w:rPr>
+              <w:t xml:space="preserve"> Motores.</w:t>
+            </w:r>
+          </w:p>
+          <w:p>
+            <w:pPr>
+              <w:pStyle w:val="PargrafodaLista"/>
+              <w:numPr>
+                <w:ilvl w:val="0"/>
+                <w:numId w:val="1"/>
+              </w:numPr>
+              <w:spacing w:line="240" w:lineRule="auto"/>
+              <w:rPr>
+                <w:rFonts w:cs="Times New Roman"/>
+                <w:szCs w:val="24"/>
+              </w:rPr>
+            </w:pPr>
+            <w:r>
+              <w:rPr>
+                <w:rFonts w:cs="Times New Roman"/>
+                <w:szCs w:val="24"/>
+              </w:rPr>
+              <w:t>[S</w:t>
+            </w:r>
+            <w:proofErr w:type="gramStart"/>
+            <w:r>
+              <w:rPr>
+                <w:rFonts w:cs="Times New Roman"/>
+                <w:szCs w:val="24"/>
+              </w:rPr>
+              <w:t>]</w:t>
+            </w:r>
+            <w:r>
+              <w:rPr>
+                <w:rFonts w:cs="Times New Roman"/>
+                <w:szCs w:val="24"/>
+              </w:rPr>
+              <w:t xml:space="preserve">  Destruir</w:t>
+            </w:r>
+            <w:proofErr w:type="gramEnd"/>
+            <w:r>
+              <w:rPr>
+                <w:rFonts w:cs="Times New Roman"/>
+                <w:szCs w:val="24"/>
+              </w:rPr>
+              <w:t xml:space="preserve"> Objetos.</w:t>
+            </w:r>
+          </w:p>
+          <w:p>
+            <w:pPr>
+              <w:pStyle w:val="PargrafodaLista"/>
+              <w:numPr>
+                <w:ilvl w:val="0"/>
+                <w:numId w:val="1"/>
+              </w:numPr>
+              <w:spacing w:line="240" w:lineRule="auto"/>
+              <w:rPr>
+                <w:rFonts w:cs="Times New Roman"/>
+                <w:szCs w:val="24"/>
+              </w:rPr>
+            </w:pPr>
+            <w:r>
+              <w:rPr>
+                <w:rFonts w:cs="Times New Roman"/>
+                <w:szCs w:val="24"/>
+              </w:rPr>
+              <w:t>[S</w:t>
+            </w:r>
+            <w:proofErr w:type="gramStart"/>
+            <w:r>
+              <w:rPr>
+                <w:rFonts w:cs="Times New Roman"/>
+                <w:szCs w:val="24"/>
+              </w:rPr>
+              <w:t>]</w:t>
+            </w:r>
+            <w:r>
+              <w:rPr>
+                <w:rFonts w:cs="Times New Roman"/>
+                <w:szCs w:val="24"/>
+              </w:rPr>
+              <w:t xml:space="preserve">  Destruir</w:t>
+            </w:r>
+            <w:proofErr w:type="gramEnd"/>
+            <w:r>
+              <w:rPr>
+                <w:rFonts w:cs="Times New Roman"/>
+                <w:szCs w:val="24"/>
+              </w:rPr>
+              <w:t xml:space="preserve"> Tarefas.</w:t>
+            </w:r>
+          </w:p>
+          <w:p>
+            <w:pPr>
+              <w:spacing w:line="240" w:lineRule="auto"/>
+              <w:ind w:firstLine="0"/>
+              <w:rPr>
+                <w:rFonts w:cs="Times New Roman"/>
+                <w:color w:val="auto"/>
+                <w:szCs w:val="24"/>
+              </w:rPr>
+            </w:pPr>
+          </w:p>
+        </w:tc>
+      </w:tr>
+      <w:tr>
+        <w:tc>
+          <w:tcPr>
+            <w:tcW w:w="9211" w:type="dxa"/>
+            <w:gridSpan w:val="2"/>
+            <w:tcBorders>
+              <w:top w:val="single" w:sz="4" w:space="0" w:color="000000" w:themeColor="text1"/>
+              <w:left w:val="single" w:sz="4" w:space="0" w:color="000000" w:themeColor="text1"/>
+              <w:bottom w:val="single" w:sz="4" w:space="0" w:color="000000" w:themeColor="text1"/>
+              <w:right w:val="single" w:sz="4" w:space="0" w:color="000000" w:themeColor="text1"/>
+            </w:tcBorders>
+            <w:shd w:val="clear" w:color="auto" w:fill="BDD6EE" w:themeFill="accent1" w:themeFillTint="66"/>
+            <w:hideMark/>
+          </w:tcPr>
+          <w:p>
+            <w:pPr>
+              <w:spacing w:line="240" w:lineRule="auto"/>
+              <w:ind w:firstLine="0"/>
+              <w:rPr>
+                <w:rFonts w:cs="Times New Roman"/>
+                <w:szCs w:val="24"/>
+              </w:rPr>
+            </w:pPr>
+            <w:r>
+              <w:rPr>
+                <w:rFonts w:cs="Times New Roman"/>
+                <w:b/>
+                <w:szCs w:val="24"/>
+              </w:rPr>
+              <w:t>Tratamento das Exceções</w:t>
+            </w:r>
+            <w:r>
+              <w:rPr>
+                <w:rFonts w:cs="Times New Roman"/>
+                <w:b/>
+                <w:szCs w:val="24"/>
+              </w:rPr>
+              <w:t>:</w:t>
+            </w:r>
+          </w:p>
+        </w:tc>
+      </w:tr>
+      <w:tr>
+        <w:trPr>
+          <w:trHeight w:val="516"/>
+        </w:trPr>
+        <w:tc>
+          <w:tcPr>
+            <w:tcW w:w="9211" w:type="dxa"/>
+            <w:gridSpan w:val="2"/>
+            <w:tcBorders>
+              <w:top w:val="single" w:sz="4" w:space="0" w:color="000000" w:themeColor="text1"/>
+              <w:left w:val="single" w:sz="4" w:space="0" w:color="000000" w:themeColor="text1"/>
+              <w:bottom w:val="single" w:sz="4" w:space="0" w:color="000000" w:themeColor="text1"/>
+              <w:right w:val="single" w:sz="4" w:space="0" w:color="000000" w:themeColor="text1"/>
+            </w:tcBorders>
+          </w:tcPr>
+          <w:p>
+            <w:pPr>
+              <w:spacing w:line="240" w:lineRule="auto"/>
+              <w:ind w:firstLine="0"/>
+              <w:rPr>
+                <w:rFonts w:cs="Times New Roman"/>
+                <w:szCs w:val="24"/>
+              </w:rPr>
+            </w:pPr>
+          </w:p>
+        </w:tc>
+      </w:tr>
+      <w:tr>
+        <w:tc>
+          <w:tcPr>
+            <w:tcW w:w="9211" w:type="dxa"/>
+            <w:gridSpan w:val="2"/>
+            <w:shd w:val="clear" w:color="auto" w:fill="BDD6EE" w:themeFill="accent1" w:themeFillTint="66"/>
+            <w:hideMark/>
+          </w:tcPr>
+          <w:p>
+            <w:pPr>
+              <w:spacing w:line="240" w:lineRule="auto"/>
+              <w:ind w:firstLine="0"/>
+              <w:rPr>
+                <w:rFonts w:cs="Times New Roman"/>
+                <w:szCs w:val="24"/>
+              </w:rPr>
+            </w:pPr>
+            <w:r>
+              <w:rPr>
+                <w:rFonts w:cs="Times New Roman"/>
+                <w:b/>
+                <w:szCs w:val="24"/>
+              </w:rPr>
+              <w:t>Validações:</w:t>
+            </w:r>
+          </w:p>
+        </w:tc>
+      </w:tr>
+      <w:tr>
+        <w:trPr>
+          <w:trHeight w:val="516"/>
+        </w:trPr>
+        <w:tc>
+          <w:tcPr>
+            <w:tcW w:w="9211" w:type="dxa"/>
+            <w:gridSpan w:val="2"/>
+          </w:tcPr>
+          <w:p>
+            <w:pPr>
+              <w:spacing w:line="240" w:lineRule="auto"/>
+              <w:ind w:firstLine="0"/>
+              <w:rPr>
+                <w:rFonts w:cs="Times New Roman"/>
+                <w:szCs w:val="24"/>
+              </w:rPr>
+            </w:pPr>
+          </w:p>
+        </w:tc>
+      </w:tr>
+    </w:tbl>
+    <w:p/>
     <w:p/>
     <w:p/>
     <w:p>
@@ -97,14 +1035,27 @@
       <w:r>
         <w:t xml:space="preserve">Tabela </w:t>
       </w:r>
-      <w:fldSimple w:instr=" SEQ Tabela \* ARABIC ">
-        <w:r>
-          <w:rPr>
-            <w:noProof/>
-          </w:rPr>
-          <w:t>19</w:t>
-        </w:r>
-      </w:fldSimple>
+      <w:r>
+        <w:fldChar w:fldCharType="begin"/>
+      </w:r>
+      <w:r>
+        <w:instrText xml:space="preserve"> SEQ Tabela \* ARABIC </w:instrText>
+      </w:r>
+      <w:r>
+        <w:fldChar w:fldCharType="separate"/>
+      </w:r>
+      <w:r>
+        <w:rPr>
+          <w:noProof/>
+        </w:rPr>
+        <w:t>19</w:t>
+      </w:r>
+      <w:r>
+        <w:rPr>
+          <w:noProof/>
+        </w:rPr>
+        <w:fldChar w:fldCharType="end"/>
+      </w:r>
       <w:bookmarkEnd w:id="0"/>
       <w:r>
         <w:t>: Dicionário da Entidade Visitante</w:t>
@@ -484,6 +1435,7 @@
                 <w:color w:val="auto"/>
                 <w:szCs w:val="24"/>
               </w:rPr>
+              <w:lastRenderedPageBreak/>
               <w:t>1</w:t>
             </w:r>
           </w:p>
@@ -942,18 +1894,31 @@
         <w:spacing w:after="0"/>
         <w:jc w:val="center"/>
       </w:pPr>
-      <w:bookmarkStart w:id="3" w:name="_Toc402766689"/>
+      <w:bookmarkStart w:id="4" w:name="_Toc402766689"/>
       <w:r>
         <w:t xml:space="preserve">Tabela </w:t>
       </w:r>
-      <w:fldSimple w:instr=" SEQ Tabela \* ARABIC ">
-        <w:r>
-          <w:rPr>
-            <w:noProof/>
-          </w:rPr>
-          <w:t>20</w:t>
-        </w:r>
-      </w:fldSimple>
+      <w:r>
+        <w:fldChar w:fldCharType="begin"/>
+      </w:r>
+      <w:r>
+        <w:instrText xml:space="preserve"> SEQ Tabela \* ARABIC </w:instrText>
+      </w:r>
+      <w:r>
+        <w:fldChar w:fldCharType="separate"/>
+      </w:r>
+      <w:r>
+        <w:rPr>
+          <w:noProof/>
+        </w:rPr>
+        <w:t>20</w:t>
+      </w:r>
+      <w:r>
+        <w:rPr>
+          <w:noProof/>
+        </w:rPr>
+        <w:fldChar w:fldCharType="end"/>
+      </w:r>
       <w:r>
         <w:t xml:space="preserve">: </w:t>
       </w:r>
@@ -962,648 +1927,6 @@
       </w:r>
       <w:r>
         <w:t>Administrador</w:t>
-      </w:r>
-      <w:bookmarkEnd w:id="3"/>
-    </w:p>
-    <w:tbl>
-      <w:tblPr>
-        <w:tblW w:w="9244" w:type="dxa"/>
-        <w:tblInd w:w="108" w:type="dxa"/>
-        <w:tblBorders>
-          <w:top w:val="single" w:sz="4" w:space="0" w:color="000000"/>
-          <w:left w:val="single" w:sz="4" w:space="0" w:color="000000"/>
-          <w:bottom w:val="single" w:sz="4" w:space="0" w:color="000000"/>
-          <w:right w:val="single" w:sz="4" w:space="0" w:color="000000"/>
-          <w:insideH w:val="single" w:sz="4" w:space="0" w:color="000000"/>
-          <w:insideV w:val="single" w:sz="4" w:space="0" w:color="000000"/>
-        </w:tblBorders>
-        <w:tblLook w:val="04A0" w:firstRow="1" w:lastRow="0" w:firstColumn="1" w:lastColumn="0" w:noHBand="0" w:noVBand="1"/>
-      </w:tblPr>
-      <w:tblGrid>
-        <w:gridCol w:w="993"/>
-        <w:gridCol w:w="1871"/>
-        <w:gridCol w:w="1871"/>
-        <w:gridCol w:w="2637"/>
-        <w:gridCol w:w="1872"/>
-      </w:tblGrid>
-      <w:tr>
-        <w:trPr>
-          <w:trHeight w:val="354"/>
-        </w:trPr>
-        <w:tc>
-          <w:tcPr>
-            <w:tcW w:w="993" w:type="dxa"/>
-            <w:tcBorders>
-              <w:top w:val="single" w:sz="4" w:space="0" w:color="000000"/>
-              <w:left w:val="single" w:sz="4" w:space="0" w:color="000000"/>
-              <w:right w:val="single" w:sz="4" w:space="0" w:color="000000"/>
-            </w:tcBorders>
-            <w:shd w:val="clear" w:color="auto" w:fill="000000" w:themeFill="text1"/>
-            <w:noWrap/>
-            <w:vAlign w:val="center"/>
-          </w:tcPr>
-          <w:p>
-            <w:pPr>
-              <w:spacing w:line="240" w:lineRule="auto"/>
-              <w:ind w:firstLine="0"/>
-              <w:jc w:val="center"/>
-              <w:rPr>
-                <w:b/>
-                <w:color w:val="FFFFFF" w:themeColor="background1"/>
-                <w:szCs w:val="24"/>
-              </w:rPr>
-            </w:pPr>
-            <w:r>
-              <w:rPr>
-                <w:b/>
-                <w:color w:val="FFFFFF" w:themeColor="background1"/>
-                <w:szCs w:val="24"/>
-              </w:rPr>
-              <w:t>Posição</w:t>
-            </w:r>
-          </w:p>
-        </w:tc>
-        <w:tc>
-          <w:tcPr>
-            <w:tcW w:w="1871" w:type="dxa"/>
-            <w:tcBorders>
-              <w:top w:val="single" w:sz="4" w:space="0" w:color="000000"/>
-              <w:left w:val="single" w:sz="4" w:space="0" w:color="000000"/>
-              <w:right w:val="single" w:sz="4" w:space="0" w:color="000000"/>
-            </w:tcBorders>
-            <w:shd w:val="clear" w:color="auto" w:fill="000000" w:themeFill="text1"/>
-            <w:vAlign w:val="center"/>
-          </w:tcPr>
-          <w:p>
-            <w:pPr>
-              <w:spacing w:line="240" w:lineRule="auto"/>
-              <w:ind w:firstLine="0"/>
-              <w:jc w:val="center"/>
-              <w:rPr>
-                <w:b/>
-                <w:color w:val="FFFFFF" w:themeColor="background1"/>
-                <w:szCs w:val="24"/>
-              </w:rPr>
-            </w:pPr>
-            <w:r>
-              <w:rPr>
-                <w:b/>
-                <w:color w:val="FFFFFF" w:themeColor="background1"/>
-                <w:szCs w:val="24"/>
-              </w:rPr>
-              <w:t>Campo</w:t>
-            </w:r>
-          </w:p>
-        </w:tc>
-        <w:tc>
-          <w:tcPr>
-            <w:tcW w:w="1871" w:type="dxa"/>
-            <w:tcBorders>
-              <w:top w:val="single" w:sz="4" w:space="0" w:color="000000"/>
-              <w:left w:val="single" w:sz="4" w:space="0" w:color="000000"/>
-              <w:right w:val="single" w:sz="4" w:space="0" w:color="000000"/>
-            </w:tcBorders>
-            <w:shd w:val="clear" w:color="auto" w:fill="000000" w:themeFill="text1"/>
-            <w:vAlign w:val="center"/>
-          </w:tcPr>
-          <w:p>
-            <w:pPr>
-              <w:spacing w:line="240" w:lineRule="auto"/>
-              <w:ind w:firstLine="0"/>
-              <w:jc w:val="center"/>
-              <w:rPr>
-                <w:b/>
-                <w:color w:val="FFFFFF" w:themeColor="background1"/>
-                <w:szCs w:val="24"/>
-              </w:rPr>
-            </w:pPr>
-            <w:r>
-              <w:rPr>
-                <w:b/>
-                <w:color w:val="FFFFFF" w:themeColor="background1"/>
-                <w:szCs w:val="24"/>
-              </w:rPr>
-              <w:t>Tipo</w:t>
-            </w:r>
-          </w:p>
-        </w:tc>
-        <w:tc>
-          <w:tcPr>
-            <w:tcW w:w="2637" w:type="dxa"/>
-            <w:tcBorders>
-              <w:top w:val="single" w:sz="4" w:space="0" w:color="000000"/>
-              <w:left w:val="single" w:sz="4" w:space="0" w:color="000000"/>
-              <w:right w:val="single" w:sz="4" w:space="0" w:color="000000"/>
-            </w:tcBorders>
-            <w:shd w:val="clear" w:color="auto" w:fill="000000" w:themeFill="text1"/>
-            <w:vAlign w:val="center"/>
-          </w:tcPr>
-          <w:p>
-            <w:pPr>
-              <w:spacing w:line="240" w:lineRule="auto"/>
-              <w:ind w:firstLine="0"/>
-              <w:jc w:val="center"/>
-              <w:rPr>
-                <w:b/>
-                <w:color w:val="FFFFFF" w:themeColor="background1"/>
-                <w:szCs w:val="24"/>
-              </w:rPr>
-            </w:pPr>
-            <w:r>
-              <w:rPr>
-                <w:b/>
-                <w:color w:val="FFFFFF" w:themeColor="background1"/>
-                <w:szCs w:val="24"/>
-              </w:rPr>
-              <w:t>Descrição</w:t>
-            </w:r>
-          </w:p>
-        </w:tc>
-        <w:tc>
-          <w:tcPr>
-            <w:tcW w:w="1872" w:type="dxa"/>
-            <w:tcBorders>
-              <w:top w:val="single" w:sz="4" w:space="0" w:color="000000"/>
-              <w:left w:val="single" w:sz="4" w:space="0" w:color="000000"/>
-              <w:right w:val="single" w:sz="4" w:space="0" w:color="000000"/>
-            </w:tcBorders>
-            <w:shd w:val="clear" w:color="auto" w:fill="000000" w:themeFill="text1"/>
-            <w:vAlign w:val="center"/>
-          </w:tcPr>
-          <w:p>
-            <w:pPr>
-              <w:spacing w:line="240" w:lineRule="auto"/>
-              <w:ind w:firstLine="0"/>
-              <w:jc w:val="center"/>
-              <w:rPr>
-                <w:b/>
-                <w:color w:val="FFFFFF" w:themeColor="background1"/>
-                <w:szCs w:val="24"/>
-              </w:rPr>
-            </w:pPr>
-            <w:r>
-              <w:rPr>
-                <w:b/>
-                <w:color w:val="FFFFFF" w:themeColor="background1"/>
-                <w:szCs w:val="24"/>
-              </w:rPr>
-              <w:t>Observação</w:t>
-            </w:r>
-          </w:p>
-        </w:tc>
-      </w:tr>
-      <w:tr>
-        <w:trPr>
-          <w:trHeight w:val="354"/>
-        </w:trPr>
-        <w:tc>
-          <w:tcPr>
-            <w:tcW w:w="993" w:type="dxa"/>
-            <w:tcBorders>
-              <w:top w:val="single" w:sz="4" w:space="0" w:color="000000"/>
-              <w:left w:val="single" w:sz="4" w:space="0" w:color="000000"/>
-              <w:bottom w:val="single" w:sz="4" w:space="0" w:color="000000"/>
-              <w:right w:val="single" w:sz="4" w:space="0" w:color="000000"/>
-            </w:tcBorders>
-            <w:shd w:val="clear" w:color="auto" w:fill="auto"/>
-            <w:noWrap/>
-            <w:vAlign w:val="center"/>
-          </w:tcPr>
-          <w:p>
-            <w:pPr>
-              <w:spacing w:line="240" w:lineRule="auto"/>
-              <w:ind w:firstLine="0"/>
-              <w:jc w:val="center"/>
-              <w:rPr>
-                <w:color w:val="auto"/>
-                <w:szCs w:val="24"/>
-              </w:rPr>
-            </w:pPr>
-            <w:r>
-              <w:rPr>
-                <w:color w:val="auto"/>
-                <w:szCs w:val="24"/>
-              </w:rPr>
-              <w:t>4</w:t>
-            </w:r>
-          </w:p>
-        </w:tc>
-        <w:tc>
-          <w:tcPr>
-            <w:tcW w:w="1871" w:type="dxa"/>
-            <w:tcBorders>
-              <w:top w:val="single" w:sz="4" w:space="0" w:color="000000"/>
-              <w:left w:val="single" w:sz="4" w:space="0" w:color="000000"/>
-              <w:bottom w:val="single" w:sz="4" w:space="0" w:color="000000"/>
-              <w:right w:val="single" w:sz="4" w:space="0" w:color="000000"/>
-            </w:tcBorders>
-            <w:shd w:val="clear" w:color="auto" w:fill="auto"/>
-            <w:vAlign w:val="center"/>
-          </w:tcPr>
-          <w:p>
-            <w:pPr>
-              <w:spacing w:line="240" w:lineRule="auto"/>
-              <w:ind w:firstLine="0"/>
-              <w:rPr>
-                <w:color w:val="auto"/>
-                <w:szCs w:val="24"/>
-              </w:rPr>
-            </w:pPr>
-            <w:proofErr w:type="spellStart"/>
-            <w:r>
-              <w:rPr>
-                <w:color w:val="auto"/>
-                <w:szCs w:val="24"/>
-              </w:rPr>
-              <w:t>LoginSpark</w:t>
-            </w:r>
-            <w:proofErr w:type="spellEnd"/>
-          </w:p>
-        </w:tc>
-        <w:tc>
-          <w:tcPr>
-            <w:tcW w:w="1871" w:type="dxa"/>
-            <w:tcBorders>
-              <w:top w:val="single" w:sz="4" w:space="0" w:color="000000"/>
-              <w:left w:val="single" w:sz="4" w:space="0" w:color="000000"/>
-              <w:bottom w:val="single" w:sz="4" w:space="0" w:color="000000"/>
-              <w:right w:val="single" w:sz="4" w:space="0" w:color="000000"/>
-            </w:tcBorders>
-            <w:shd w:val="clear" w:color="auto" w:fill="auto"/>
-            <w:vAlign w:val="center"/>
-          </w:tcPr>
-          <w:p>
-            <w:pPr>
-              <w:spacing w:line="240" w:lineRule="auto"/>
-              <w:ind w:firstLine="0"/>
-              <w:jc w:val="center"/>
-              <w:rPr>
-                <w:color w:val="auto"/>
-                <w:szCs w:val="24"/>
-              </w:rPr>
-            </w:pPr>
-            <w:proofErr w:type="spellStart"/>
-            <w:r>
-              <w:rPr>
-                <w:color w:val="auto"/>
-                <w:szCs w:val="24"/>
-              </w:rPr>
-              <w:t>String</w:t>
-            </w:r>
-            <w:proofErr w:type="spellEnd"/>
-          </w:p>
-        </w:tc>
-        <w:tc>
-          <w:tcPr>
-            <w:tcW w:w="2637" w:type="dxa"/>
-            <w:tcBorders>
-              <w:top w:val="single" w:sz="4" w:space="0" w:color="000000"/>
-              <w:left w:val="single" w:sz="4" w:space="0" w:color="000000"/>
-              <w:bottom w:val="single" w:sz="4" w:space="0" w:color="000000"/>
-              <w:right w:val="single" w:sz="4" w:space="0" w:color="000000"/>
-            </w:tcBorders>
-            <w:shd w:val="clear" w:color="auto" w:fill="auto"/>
-            <w:vAlign w:val="center"/>
-          </w:tcPr>
-          <w:p>
-            <w:pPr>
-              <w:spacing w:line="240" w:lineRule="auto"/>
-              <w:ind w:firstLine="0"/>
-              <w:jc w:val="left"/>
-              <w:rPr>
-                <w:color w:val="auto"/>
-                <w:szCs w:val="24"/>
-              </w:rPr>
-            </w:pPr>
-            <w:r>
-              <w:rPr>
-                <w:color w:val="auto"/>
-                <w:szCs w:val="24"/>
-              </w:rPr>
-              <w:t xml:space="preserve">Usuário para </w:t>
-            </w:r>
-            <w:proofErr w:type="spellStart"/>
-            <w:r>
-              <w:rPr>
-                <w:color w:val="auto"/>
-                <w:szCs w:val="24"/>
-              </w:rPr>
-              <w:t>login</w:t>
-            </w:r>
-            <w:proofErr w:type="spellEnd"/>
-            <w:r>
-              <w:rPr>
-                <w:color w:val="auto"/>
-                <w:szCs w:val="24"/>
-              </w:rPr>
-              <w:t xml:space="preserve"> na </w:t>
-            </w:r>
-            <w:proofErr w:type="spellStart"/>
-            <w:r>
-              <w:rPr>
-                <w:color w:val="auto"/>
-                <w:szCs w:val="24"/>
-              </w:rPr>
-              <w:t>Spark</w:t>
-            </w:r>
-            <w:proofErr w:type="spellEnd"/>
-            <w:r>
-              <w:rPr>
-                <w:color w:val="auto"/>
-                <w:szCs w:val="24"/>
-              </w:rPr>
-              <w:t xml:space="preserve"> </w:t>
-            </w:r>
-            <w:proofErr w:type="spellStart"/>
-            <w:r>
-              <w:rPr>
-                <w:color w:val="auto"/>
-                <w:szCs w:val="24"/>
-              </w:rPr>
-              <w:t>Cloud</w:t>
-            </w:r>
-            <w:proofErr w:type="spellEnd"/>
-          </w:p>
-        </w:tc>
-        <w:tc>
-          <w:tcPr>
-            <w:tcW w:w="1872" w:type="dxa"/>
-            <w:tcBorders>
-              <w:top w:val="single" w:sz="4" w:space="0" w:color="000000"/>
-              <w:left w:val="single" w:sz="4" w:space="0" w:color="000000"/>
-              <w:bottom w:val="single" w:sz="4" w:space="0" w:color="000000"/>
-              <w:right w:val="single" w:sz="4" w:space="0" w:color="000000"/>
-            </w:tcBorders>
-            <w:shd w:val="clear" w:color="auto" w:fill="auto"/>
-            <w:vAlign w:val="center"/>
-          </w:tcPr>
-          <w:p>
-            <w:pPr>
-              <w:spacing w:line="240" w:lineRule="auto"/>
-              <w:ind w:firstLine="0"/>
-              <w:jc w:val="left"/>
-              <w:rPr>
-                <w:color w:val="auto"/>
-                <w:szCs w:val="24"/>
-              </w:rPr>
-            </w:pPr>
-            <w:r>
-              <w:rPr>
-                <w:color w:val="auto"/>
-                <w:szCs w:val="24"/>
-              </w:rPr>
-              <w:t>Segue a numeração dos campos do visitante</w:t>
-            </w:r>
-          </w:p>
-        </w:tc>
-      </w:tr>
-      <w:tr>
-        <w:trPr>
-          <w:trHeight w:val="354"/>
-        </w:trPr>
-        <w:tc>
-          <w:tcPr>
-            <w:tcW w:w="993" w:type="dxa"/>
-            <w:tcBorders>
-              <w:top w:val="single" w:sz="4" w:space="0" w:color="000000"/>
-              <w:left w:val="single" w:sz="4" w:space="0" w:color="000000"/>
-              <w:bottom w:val="single" w:sz="4" w:space="0" w:color="000000"/>
-              <w:right w:val="single" w:sz="4" w:space="0" w:color="000000"/>
-            </w:tcBorders>
-            <w:shd w:val="clear" w:color="auto" w:fill="auto"/>
-            <w:noWrap/>
-            <w:vAlign w:val="center"/>
-          </w:tcPr>
-          <w:p>
-            <w:pPr>
-              <w:spacing w:line="240" w:lineRule="auto"/>
-              <w:ind w:firstLine="0"/>
-              <w:jc w:val="center"/>
-              <w:rPr>
-                <w:color w:val="auto"/>
-                <w:szCs w:val="24"/>
-              </w:rPr>
-            </w:pPr>
-            <w:r>
-              <w:rPr>
-                <w:color w:val="auto"/>
-                <w:szCs w:val="24"/>
-              </w:rPr>
-              <w:t>5</w:t>
-            </w:r>
-          </w:p>
-        </w:tc>
-        <w:tc>
-          <w:tcPr>
-            <w:tcW w:w="1871" w:type="dxa"/>
-            <w:tcBorders>
-              <w:top w:val="single" w:sz="4" w:space="0" w:color="000000"/>
-              <w:left w:val="single" w:sz="4" w:space="0" w:color="000000"/>
-              <w:bottom w:val="single" w:sz="4" w:space="0" w:color="000000"/>
-              <w:right w:val="single" w:sz="4" w:space="0" w:color="000000"/>
-            </w:tcBorders>
-            <w:shd w:val="clear" w:color="auto" w:fill="auto"/>
-            <w:vAlign w:val="center"/>
-          </w:tcPr>
-          <w:p>
-            <w:pPr>
-              <w:spacing w:line="240" w:lineRule="auto"/>
-              <w:ind w:firstLine="0"/>
-              <w:rPr>
-                <w:color w:val="auto"/>
-                <w:szCs w:val="24"/>
-              </w:rPr>
-            </w:pPr>
-            <w:proofErr w:type="spellStart"/>
-            <w:r>
-              <w:rPr>
-                <w:color w:val="auto"/>
-                <w:szCs w:val="24"/>
-              </w:rPr>
-              <w:t>SenhaSpark</w:t>
-            </w:r>
-            <w:proofErr w:type="spellEnd"/>
-          </w:p>
-        </w:tc>
-        <w:tc>
-          <w:tcPr>
-            <w:tcW w:w="1871" w:type="dxa"/>
-            <w:tcBorders>
-              <w:top w:val="single" w:sz="4" w:space="0" w:color="000000"/>
-              <w:left w:val="single" w:sz="4" w:space="0" w:color="000000"/>
-              <w:bottom w:val="single" w:sz="4" w:space="0" w:color="000000"/>
-              <w:right w:val="single" w:sz="4" w:space="0" w:color="000000"/>
-            </w:tcBorders>
-            <w:shd w:val="clear" w:color="auto" w:fill="auto"/>
-            <w:vAlign w:val="center"/>
-          </w:tcPr>
-          <w:p>
-            <w:pPr>
-              <w:spacing w:line="240" w:lineRule="auto"/>
-              <w:ind w:firstLine="0"/>
-              <w:jc w:val="center"/>
-              <w:rPr>
-                <w:color w:val="auto"/>
-                <w:szCs w:val="24"/>
-              </w:rPr>
-            </w:pPr>
-            <w:proofErr w:type="spellStart"/>
-            <w:r>
-              <w:rPr>
-                <w:color w:val="auto"/>
-                <w:szCs w:val="24"/>
-              </w:rPr>
-              <w:t>String</w:t>
-            </w:r>
-            <w:proofErr w:type="spellEnd"/>
-          </w:p>
-        </w:tc>
-        <w:tc>
-          <w:tcPr>
-            <w:tcW w:w="2637" w:type="dxa"/>
-            <w:tcBorders>
-              <w:top w:val="single" w:sz="4" w:space="0" w:color="000000"/>
-              <w:left w:val="single" w:sz="4" w:space="0" w:color="000000"/>
-              <w:bottom w:val="single" w:sz="4" w:space="0" w:color="000000"/>
-              <w:right w:val="single" w:sz="4" w:space="0" w:color="000000"/>
-            </w:tcBorders>
-            <w:shd w:val="clear" w:color="auto" w:fill="auto"/>
-            <w:vAlign w:val="center"/>
-          </w:tcPr>
-          <w:p>
-            <w:pPr>
-              <w:spacing w:line="240" w:lineRule="auto"/>
-              <w:ind w:firstLine="0"/>
-              <w:jc w:val="left"/>
-              <w:rPr>
-                <w:color w:val="auto"/>
-                <w:szCs w:val="24"/>
-              </w:rPr>
-            </w:pPr>
-            <w:r>
-              <w:rPr>
-                <w:color w:val="auto"/>
-                <w:szCs w:val="24"/>
-              </w:rPr>
-              <w:t xml:space="preserve">Senha para </w:t>
-            </w:r>
-            <w:proofErr w:type="spellStart"/>
-            <w:r>
-              <w:rPr>
-                <w:color w:val="auto"/>
-                <w:szCs w:val="24"/>
-              </w:rPr>
-              <w:t>login</w:t>
-            </w:r>
-            <w:proofErr w:type="spellEnd"/>
-            <w:r>
-              <w:rPr>
-                <w:color w:val="auto"/>
-                <w:szCs w:val="24"/>
-              </w:rPr>
-              <w:t xml:space="preserve"> na </w:t>
-            </w:r>
-            <w:proofErr w:type="spellStart"/>
-            <w:r>
-              <w:rPr>
-                <w:color w:val="auto"/>
-                <w:szCs w:val="24"/>
-              </w:rPr>
-              <w:t>Spark</w:t>
-            </w:r>
-            <w:proofErr w:type="spellEnd"/>
-            <w:r>
-              <w:rPr>
-                <w:color w:val="auto"/>
-                <w:szCs w:val="24"/>
-              </w:rPr>
-              <w:t xml:space="preserve"> </w:t>
-            </w:r>
-            <w:proofErr w:type="spellStart"/>
-            <w:r>
-              <w:rPr>
-                <w:color w:val="auto"/>
-                <w:szCs w:val="24"/>
-              </w:rPr>
-              <w:t>Cloud</w:t>
-            </w:r>
-            <w:proofErr w:type="spellEnd"/>
-          </w:p>
-        </w:tc>
-        <w:tc>
-          <w:tcPr>
-            <w:tcW w:w="1872" w:type="dxa"/>
-            <w:tcBorders>
-              <w:top w:val="single" w:sz="4" w:space="0" w:color="000000"/>
-              <w:left w:val="single" w:sz="4" w:space="0" w:color="000000"/>
-              <w:bottom w:val="single" w:sz="4" w:space="0" w:color="000000"/>
-              <w:right w:val="single" w:sz="4" w:space="0" w:color="000000"/>
-            </w:tcBorders>
-            <w:shd w:val="clear" w:color="auto" w:fill="auto"/>
-            <w:vAlign w:val="center"/>
-          </w:tcPr>
-          <w:p>
-            <w:pPr>
-              <w:spacing w:line="240" w:lineRule="auto"/>
-              <w:ind w:firstLine="0"/>
-              <w:jc w:val="left"/>
-              <w:rPr>
-                <w:color w:val="auto"/>
-                <w:szCs w:val="24"/>
-              </w:rPr>
-            </w:pPr>
-            <w:r>
-              <w:rPr>
-                <w:color w:val="auto"/>
-                <w:szCs w:val="24"/>
-              </w:rPr>
-              <w:t>Segue a numeração do visitante</w:t>
-            </w:r>
-          </w:p>
-        </w:tc>
-      </w:tr>
-    </w:tbl>
-    <w:p>
-      <w:pPr>
-        <w:spacing w:line="240" w:lineRule="auto"/>
-        <w:ind w:firstLine="0"/>
-        <w:jc w:val="left"/>
-      </w:pPr>
-      <w:r>
-        <w:rPr>
-          <w:sz w:val="22"/>
-        </w:rPr>
-        <w:t>Fonte: Autor (2014)</w:t>
-      </w:r>
-    </w:p>
-    <w:p/>
-    <w:p>
-      <w:pPr>
-        <w:pStyle w:val="Legenda"/>
-        <w:keepNext/>
-        <w:spacing w:after="0"/>
-        <w:jc w:val="center"/>
-      </w:pPr>
-      <w:bookmarkStart w:id="4" w:name="_Toc402766690"/>
-      <w:r>
-        <w:t xml:space="preserve">Tabela </w:t>
-      </w:r>
-      <w:fldSimple w:instr=" SEQ Tabela \* ARABIC ">
-        <w:r>
-          <w:rPr>
-            <w:noProof/>
-          </w:rPr>
-          <w:t>21</w:t>
-        </w:r>
-      </w:fldSimple>
-      <w:r>
-        <w:t xml:space="preserve">: </w:t>
-      </w:r>
-      <w:r>
-        <w:t xml:space="preserve">Dicionário da Entidade </w:t>
-      </w:r>
-      <w:r>
-        <w:t>Core</w:t>
       </w:r>
       <w:bookmarkEnd w:id="4"/>
     </w:p>
@@ -1826,7 +2149,7 @@
                 <w:color w:val="auto"/>
                 <w:szCs w:val="24"/>
               </w:rPr>
-              <w:t>0</w:t>
+              <w:t>4</w:t>
             </w:r>
           </w:p>
         </w:tc>
@@ -1851,13 +2174,15 @@
                 <w:szCs w:val="24"/>
               </w:rPr>
             </w:pPr>
-            <w:r>
-              <w:rPr>
-                <w:color w:val="auto"/>
-                <w:szCs w:val="24"/>
-              </w:rPr>
-              <w:t>Id</w:t>
-            </w:r>
+            <w:proofErr w:type="spellStart"/>
+            <w:r>
+              <w:rPr>
+                <w:color w:val="auto"/>
+                <w:szCs w:val="24"/>
+              </w:rPr>
+              <w:t>LoginSpark</w:t>
+            </w:r>
+            <w:proofErr w:type="spellEnd"/>
           </w:p>
         </w:tc>
         <w:tc>
@@ -1882,13 +2207,15 @@
                 <w:szCs w:val="24"/>
               </w:rPr>
             </w:pPr>
-            <w:r>
-              <w:rPr>
-                <w:color w:val="auto"/>
-                <w:szCs w:val="24"/>
-              </w:rPr>
-              <w:t>Inteiro</w:t>
-            </w:r>
+            <w:proofErr w:type="spellStart"/>
+            <w:r>
+              <w:rPr>
+                <w:color w:val="auto"/>
+                <w:szCs w:val="24"/>
+              </w:rPr>
+              <w:t>String</w:t>
+            </w:r>
+            <w:proofErr w:type="spellEnd"/>
           </w:p>
         </w:tc>
         <w:tc>
@@ -1918,8 +2245,49 @@
                 <w:color w:val="auto"/>
                 <w:szCs w:val="24"/>
               </w:rPr>
-              <w:t>Código único do core</w:t>
-            </w:r>
+              <w:t xml:space="preserve">Usuário para </w:t>
+            </w:r>
+            <w:proofErr w:type="spellStart"/>
+            <w:r>
+              <w:rPr>
+                <w:color w:val="auto"/>
+                <w:szCs w:val="24"/>
+              </w:rPr>
+              <w:t>login</w:t>
+            </w:r>
+            <w:proofErr w:type="spellEnd"/>
+            <w:r>
+              <w:rPr>
+                <w:color w:val="auto"/>
+                <w:szCs w:val="24"/>
+              </w:rPr>
+              <w:t xml:space="preserve"> na </w:t>
+            </w:r>
+            <w:proofErr w:type="spellStart"/>
+            <w:r>
+              <w:rPr>
+                <w:color w:val="auto"/>
+                <w:szCs w:val="24"/>
+              </w:rPr>
+              <w:t>Spark</w:t>
+            </w:r>
+            <w:proofErr w:type="spellEnd"/>
+            <w:r>
+              <w:rPr>
+                <w:color w:val="auto"/>
+                <w:szCs w:val="24"/>
+              </w:rPr>
+              <w:t xml:space="preserve"> </w:t>
+            </w:r>
+            <w:proofErr w:type="spellStart"/>
+            <w:r>
+              <w:rPr>
+                <w:color w:val="auto"/>
+                <w:szCs w:val="24"/>
+              </w:rPr>
+              <w:t>Cloud</w:t>
+            </w:r>
+            <w:proofErr w:type="spellEnd"/>
           </w:p>
         </w:tc>
         <w:tc>
@@ -1938,11 +2306,19 @@
             <w:pPr>
               <w:spacing w:line="240" w:lineRule="auto"/>
               <w:ind w:firstLine="0"/>
-              <w:rPr>
-                <w:color w:val="auto"/>
-                <w:szCs w:val="24"/>
-              </w:rPr>
-            </w:pPr>
+              <w:jc w:val="left"/>
+              <w:rPr>
+                <w:color w:val="auto"/>
+                <w:szCs w:val="24"/>
+              </w:rPr>
+            </w:pPr>
+            <w:r>
+              <w:rPr>
+                <w:color w:val="auto"/>
+                <w:szCs w:val="24"/>
+              </w:rPr>
+              <w:t>Segue a numeração dos campos do visitante</w:t>
+            </w:r>
           </w:p>
         </w:tc>
       </w:tr>
@@ -1978,7 +2354,7 @@
                 <w:color w:val="auto"/>
                 <w:szCs w:val="24"/>
               </w:rPr>
-              <w:t>1</w:t>
+              <w:t>5</w:t>
             </w:r>
           </w:p>
         </w:tc>
@@ -2003,13 +2379,15 @@
                 <w:szCs w:val="24"/>
               </w:rPr>
             </w:pPr>
-            <w:r>
-              <w:rPr>
-                <w:color w:val="auto"/>
-                <w:szCs w:val="24"/>
-              </w:rPr>
-              <w:t>Nome</w:t>
-            </w:r>
+            <w:proofErr w:type="spellStart"/>
+            <w:r>
+              <w:rPr>
+                <w:color w:val="auto"/>
+                <w:szCs w:val="24"/>
+              </w:rPr>
+              <w:t>SenhaSpark</w:t>
+            </w:r>
+            <w:proofErr w:type="spellEnd"/>
           </w:p>
         </w:tc>
         <w:tc>
@@ -2072,8 +2450,49 @@
                 <w:color w:val="auto"/>
                 <w:szCs w:val="24"/>
               </w:rPr>
-              <w:t>Nome do core</w:t>
-            </w:r>
+              <w:t xml:space="preserve">Senha para </w:t>
+            </w:r>
+            <w:proofErr w:type="spellStart"/>
+            <w:r>
+              <w:rPr>
+                <w:color w:val="auto"/>
+                <w:szCs w:val="24"/>
+              </w:rPr>
+              <w:t>login</w:t>
+            </w:r>
+            <w:proofErr w:type="spellEnd"/>
+            <w:r>
+              <w:rPr>
+                <w:color w:val="auto"/>
+                <w:szCs w:val="24"/>
+              </w:rPr>
+              <w:t xml:space="preserve"> na </w:t>
+            </w:r>
+            <w:proofErr w:type="spellStart"/>
+            <w:r>
+              <w:rPr>
+                <w:color w:val="auto"/>
+                <w:szCs w:val="24"/>
+              </w:rPr>
+              <w:t>Spark</w:t>
+            </w:r>
+            <w:proofErr w:type="spellEnd"/>
+            <w:r>
+              <w:rPr>
+                <w:color w:val="auto"/>
+                <w:szCs w:val="24"/>
+              </w:rPr>
+              <w:t xml:space="preserve"> </w:t>
+            </w:r>
+            <w:proofErr w:type="spellStart"/>
+            <w:r>
+              <w:rPr>
+                <w:color w:val="auto"/>
+                <w:szCs w:val="24"/>
+              </w:rPr>
+              <w:t>Cloud</w:t>
+            </w:r>
+            <w:proofErr w:type="spellEnd"/>
           </w:p>
         </w:tc>
         <w:tc>
@@ -2092,11 +2511,19 @@
             <w:pPr>
               <w:spacing w:line="240" w:lineRule="auto"/>
               <w:ind w:firstLine="0"/>
-              <w:rPr>
-                <w:color w:val="auto"/>
-                <w:szCs w:val="24"/>
-              </w:rPr>
-            </w:pPr>
+              <w:jc w:val="left"/>
+              <w:rPr>
+                <w:color w:val="auto"/>
+                <w:szCs w:val="24"/>
+              </w:rPr>
+            </w:pPr>
+            <w:r>
+              <w:rPr>
+                <w:color w:val="auto"/>
+                <w:szCs w:val="24"/>
+              </w:rPr>
+              <w:t>Segue a numeração do visitante</w:t>
+            </w:r>
           </w:p>
         </w:tc>
       </w:tr>
@@ -2122,30 +2549,41 @@
         <w:spacing w:after="0"/>
         <w:jc w:val="center"/>
       </w:pPr>
-      <w:bookmarkStart w:id="5" w:name="_Ref401432833"/>
-      <w:bookmarkStart w:id="6" w:name="_Toc402766691"/>
+      <w:bookmarkStart w:id="5" w:name="_Toc402766690"/>
       <w:r>
         <w:t xml:space="preserve">Tabela </w:t>
       </w:r>
-      <w:fldSimple w:instr=" SEQ Tabela \* ARABIC ">
-        <w:r>
-          <w:rPr>
-            <w:noProof/>
-          </w:rPr>
-          <w:t>22</w:t>
-        </w:r>
-      </w:fldSimple>
+      <w:r>
+        <w:fldChar w:fldCharType="begin"/>
+      </w:r>
+      <w:r>
+        <w:instrText xml:space="preserve"> SEQ Tabela \* ARABIC </w:instrText>
+      </w:r>
+      <w:r>
+        <w:fldChar w:fldCharType="separate"/>
+      </w:r>
+      <w:r>
+        <w:rPr>
+          <w:noProof/>
+        </w:rPr>
+        <w:t>21</w:t>
+      </w:r>
+      <w:r>
+        <w:rPr>
+          <w:noProof/>
+        </w:rPr>
+        <w:fldChar w:fldCharType="end"/>
+      </w:r>
+      <w:r>
+        <w:t xml:space="preserve">: </w:t>
+      </w:r>
+      <w:r>
+        <w:t xml:space="preserve">Dicionário da Entidade </w:t>
+      </w:r>
+      <w:r>
+        <w:t>Core</w:t>
+      </w:r>
       <w:bookmarkEnd w:id="5"/>
-      <w:r>
-        <w:t xml:space="preserve">: </w:t>
-      </w:r>
-      <w:r>
-        <w:t xml:space="preserve">Dicionário da Entidade </w:t>
-      </w:r>
-      <w:r>
-        <w:t>Rede</w:t>
-      </w:r>
-      <w:bookmarkEnd w:id="6"/>
     </w:p>
     <w:tbl>
       <w:tblPr>
@@ -2366,7 +2804,559 @@
                 <w:color w:val="auto"/>
                 <w:szCs w:val="24"/>
               </w:rPr>
-              <w:lastRenderedPageBreak/>
+              <w:t>0</w:t>
+            </w:r>
+          </w:p>
+        </w:tc>
+        <w:tc>
+          <w:tcPr>
+            <w:tcW w:w="1871" w:type="dxa"/>
+            <w:tcBorders>
+              <w:top w:val="single" w:sz="4" w:space="0" w:color="000000"/>
+              <w:left w:val="single" w:sz="4" w:space="0" w:color="000000"/>
+              <w:bottom w:val="single" w:sz="4" w:space="0" w:color="000000"/>
+              <w:right w:val="single" w:sz="4" w:space="0" w:color="000000"/>
+            </w:tcBorders>
+            <w:shd w:val="clear" w:color="auto" w:fill="auto"/>
+            <w:vAlign w:val="center"/>
+          </w:tcPr>
+          <w:p>
+            <w:pPr>
+              <w:spacing w:line="240" w:lineRule="auto"/>
+              <w:ind w:firstLine="0"/>
+              <w:rPr>
+                <w:color w:val="auto"/>
+                <w:szCs w:val="24"/>
+              </w:rPr>
+            </w:pPr>
+            <w:r>
+              <w:rPr>
+                <w:color w:val="auto"/>
+                <w:szCs w:val="24"/>
+              </w:rPr>
+              <w:t>Id</w:t>
+            </w:r>
+          </w:p>
+        </w:tc>
+        <w:tc>
+          <w:tcPr>
+            <w:tcW w:w="1871" w:type="dxa"/>
+            <w:tcBorders>
+              <w:top w:val="single" w:sz="4" w:space="0" w:color="000000"/>
+              <w:left w:val="single" w:sz="4" w:space="0" w:color="000000"/>
+              <w:bottom w:val="single" w:sz="4" w:space="0" w:color="000000"/>
+              <w:right w:val="single" w:sz="4" w:space="0" w:color="000000"/>
+            </w:tcBorders>
+            <w:shd w:val="clear" w:color="auto" w:fill="auto"/>
+            <w:vAlign w:val="center"/>
+          </w:tcPr>
+          <w:p>
+            <w:pPr>
+              <w:spacing w:line="240" w:lineRule="auto"/>
+              <w:ind w:firstLine="0"/>
+              <w:jc w:val="center"/>
+              <w:rPr>
+                <w:color w:val="auto"/>
+                <w:szCs w:val="24"/>
+              </w:rPr>
+            </w:pPr>
+            <w:r>
+              <w:rPr>
+                <w:color w:val="auto"/>
+                <w:szCs w:val="24"/>
+              </w:rPr>
+              <w:t>Inteiro</w:t>
+            </w:r>
+          </w:p>
+        </w:tc>
+        <w:tc>
+          <w:tcPr>
+            <w:tcW w:w="2637" w:type="dxa"/>
+            <w:tcBorders>
+              <w:top w:val="single" w:sz="4" w:space="0" w:color="000000"/>
+              <w:left w:val="single" w:sz="4" w:space="0" w:color="000000"/>
+              <w:bottom w:val="single" w:sz="4" w:space="0" w:color="000000"/>
+              <w:right w:val="single" w:sz="4" w:space="0" w:color="000000"/>
+            </w:tcBorders>
+            <w:shd w:val="clear" w:color="auto" w:fill="auto"/>
+            <w:vAlign w:val="center"/>
+          </w:tcPr>
+          <w:p>
+            <w:pPr>
+              <w:spacing w:line="240" w:lineRule="auto"/>
+              <w:ind w:firstLine="0"/>
+              <w:jc w:val="left"/>
+              <w:rPr>
+                <w:color w:val="auto"/>
+                <w:szCs w:val="24"/>
+              </w:rPr>
+            </w:pPr>
+            <w:r>
+              <w:rPr>
+                <w:color w:val="auto"/>
+                <w:szCs w:val="24"/>
+              </w:rPr>
+              <w:t>Código único do core</w:t>
+            </w:r>
+          </w:p>
+        </w:tc>
+        <w:tc>
+          <w:tcPr>
+            <w:tcW w:w="1872" w:type="dxa"/>
+            <w:tcBorders>
+              <w:top w:val="single" w:sz="4" w:space="0" w:color="000000"/>
+              <w:left w:val="single" w:sz="4" w:space="0" w:color="000000"/>
+              <w:bottom w:val="single" w:sz="4" w:space="0" w:color="000000"/>
+              <w:right w:val="single" w:sz="4" w:space="0" w:color="000000"/>
+            </w:tcBorders>
+            <w:shd w:val="clear" w:color="auto" w:fill="auto"/>
+            <w:vAlign w:val="center"/>
+          </w:tcPr>
+          <w:p>
+            <w:pPr>
+              <w:spacing w:line="240" w:lineRule="auto"/>
+              <w:ind w:firstLine="0"/>
+              <w:rPr>
+                <w:color w:val="auto"/>
+                <w:szCs w:val="24"/>
+              </w:rPr>
+            </w:pPr>
+          </w:p>
+        </w:tc>
+      </w:tr>
+      <w:tr>
+        <w:trPr>
+          <w:trHeight w:val="354"/>
+        </w:trPr>
+        <w:tc>
+          <w:tcPr>
+            <w:tcW w:w="993" w:type="dxa"/>
+            <w:tcBorders>
+              <w:top w:val="single" w:sz="4" w:space="0" w:color="000000"/>
+              <w:left w:val="single" w:sz="4" w:space="0" w:color="000000"/>
+              <w:bottom w:val="single" w:sz="4" w:space="0" w:color="000000"/>
+              <w:right w:val="single" w:sz="4" w:space="0" w:color="000000"/>
+            </w:tcBorders>
+            <w:shd w:val="clear" w:color="auto" w:fill="auto"/>
+            <w:noWrap/>
+            <w:vAlign w:val="center"/>
+          </w:tcPr>
+          <w:p>
+            <w:pPr>
+              <w:spacing w:line="240" w:lineRule="auto"/>
+              <w:ind w:firstLine="0"/>
+              <w:jc w:val="center"/>
+              <w:rPr>
+                <w:color w:val="auto"/>
+                <w:szCs w:val="24"/>
+              </w:rPr>
+            </w:pPr>
+            <w:r>
+              <w:rPr>
+                <w:color w:val="auto"/>
+                <w:szCs w:val="24"/>
+              </w:rPr>
+              <w:t>1</w:t>
+            </w:r>
+          </w:p>
+        </w:tc>
+        <w:tc>
+          <w:tcPr>
+            <w:tcW w:w="1871" w:type="dxa"/>
+            <w:tcBorders>
+              <w:top w:val="single" w:sz="4" w:space="0" w:color="000000"/>
+              <w:left w:val="single" w:sz="4" w:space="0" w:color="000000"/>
+              <w:bottom w:val="single" w:sz="4" w:space="0" w:color="000000"/>
+              <w:right w:val="single" w:sz="4" w:space="0" w:color="000000"/>
+            </w:tcBorders>
+            <w:shd w:val="clear" w:color="auto" w:fill="auto"/>
+            <w:vAlign w:val="center"/>
+          </w:tcPr>
+          <w:p>
+            <w:pPr>
+              <w:spacing w:line="240" w:lineRule="auto"/>
+              <w:ind w:firstLine="0"/>
+              <w:rPr>
+                <w:color w:val="auto"/>
+                <w:szCs w:val="24"/>
+              </w:rPr>
+            </w:pPr>
+            <w:r>
+              <w:rPr>
+                <w:color w:val="auto"/>
+                <w:szCs w:val="24"/>
+              </w:rPr>
+              <w:t>Nome</w:t>
+            </w:r>
+          </w:p>
+        </w:tc>
+        <w:tc>
+          <w:tcPr>
+            <w:tcW w:w="1871" w:type="dxa"/>
+            <w:tcBorders>
+              <w:top w:val="single" w:sz="4" w:space="0" w:color="000000"/>
+              <w:left w:val="single" w:sz="4" w:space="0" w:color="000000"/>
+              <w:bottom w:val="single" w:sz="4" w:space="0" w:color="000000"/>
+              <w:right w:val="single" w:sz="4" w:space="0" w:color="000000"/>
+            </w:tcBorders>
+            <w:shd w:val="clear" w:color="auto" w:fill="auto"/>
+            <w:vAlign w:val="center"/>
+          </w:tcPr>
+          <w:p>
+            <w:pPr>
+              <w:spacing w:line="240" w:lineRule="auto"/>
+              <w:ind w:firstLine="0"/>
+              <w:jc w:val="center"/>
+              <w:rPr>
+                <w:color w:val="auto"/>
+                <w:szCs w:val="24"/>
+              </w:rPr>
+            </w:pPr>
+            <w:proofErr w:type="spellStart"/>
+            <w:r>
+              <w:rPr>
+                <w:color w:val="auto"/>
+                <w:szCs w:val="24"/>
+              </w:rPr>
+              <w:t>String</w:t>
+            </w:r>
+            <w:proofErr w:type="spellEnd"/>
+          </w:p>
+        </w:tc>
+        <w:tc>
+          <w:tcPr>
+            <w:tcW w:w="2637" w:type="dxa"/>
+            <w:tcBorders>
+              <w:top w:val="single" w:sz="4" w:space="0" w:color="000000"/>
+              <w:left w:val="single" w:sz="4" w:space="0" w:color="000000"/>
+              <w:bottom w:val="single" w:sz="4" w:space="0" w:color="000000"/>
+              <w:right w:val="single" w:sz="4" w:space="0" w:color="000000"/>
+            </w:tcBorders>
+            <w:shd w:val="clear" w:color="auto" w:fill="auto"/>
+            <w:vAlign w:val="center"/>
+          </w:tcPr>
+          <w:p>
+            <w:pPr>
+              <w:spacing w:line="240" w:lineRule="auto"/>
+              <w:ind w:firstLine="0"/>
+              <w:jc w:val="left"/>
+              <w:rPr>
+                <w:color w:val="auto"/>
+                <w:szCs w:val="24"/>
+              </w:rPr>
+            </w:pPr>
+            <w:r>
+              <w:rPr>
+                <w:color w:val="auto"/>
+                <w:szCs w:val="24"/>
+              </w:rPr>
+              <w:t>Nome do core</w:t>
+            </w:r>
+          </w:p>
+        </w:tc>
+        <w:tc>
+          <w:tcPr>
+            <w:tcW w:w="1872" w:type="dxa"/>
+            <w:tcBorders>
+              <w:top w:val="single" w:sz="4" w:space="0" w:color="000000"/>
+              <w:left w:val="single" w:sz="4" w:space="0" w:color="000000"/>
+              <w:bottom w:val="single" w:sz="4" w:space="0" w:color="000000"/>
+              <w:right w:val="single" w:sz="4" w:space="0" w:color="000000"/>
+            </w:tcBorders>
+            <w:shd w:val="clear" w:color="auto" w:fill="auto"/>
+            <w:vAlign w:val="center"/>
+          </w:tcPr>
+          <w:p>
+            <w:pPr>
+              <w:spacing w:line="240" w:lineRule="auto"/>
+              <w:ind w:firstLine="0"/>
+              <w:rPr>
+                <w:color w:val="auto"/>
+                <w:szCs w:val="24"/>
+              </w:rPr>
+            </w:pPr>
+          </w:p>
+        </w:tc>
+      </w:tr>
+    </w:tbl>
+    <w:p>
+      <w:pPr>
+        <w:spacing w:line="240" w:lineRule="auto"/>
+        <w:ind w:firstLine="0"/>
+        <w:jc w:val="left"/>
+      </w:pPr>
+      <w:r>
+        <w:rPr>
+          <w:sz w:val="22"/>
+        </w:rPr>
+        <w:t>Fonte: Autor (2014)</w:t>
+      </w:r>
+    </w:p>
+    <w:p/>
+    <w:p>
+      <w:pPr>
+        <w:pStyle w:val="Legenda"/>
+        <w:keepNext/>
+        <w:spacing w:after="0"/>
+        <w:jc w:val="center"/>
+      </w:pPr>
+      <w:bookmarkStart w:id="6" w:name="_Ref401432833"/>
+      <w:bookmarkStart w:id="7" w:name="_Toc402766691"/>
+      <w:r>
+        <w:t xml:space="preserve">Tabela </w:t>
+      </w:r>
+      <w:r>
+        <w:fldChar w:fldCharType="begin"/>
+      </w:r>
+      <w:r>
+        <w:instrText xml:space="preserve"> SEQ Tabela \* ARABIC </w:instrText>
+      </w:r>
+      <w:r>
+        <w:fldChar w:fldCharType="separate"/>
+      </w:r>
+      <w:r>
+        <w:rPr>
+          <w:noProof/>
+        </w:rPr>
+        <w:t>22</w:t>
+      </w:r>
+      <w:r>
+        <w:rPr>
+          <w:noProof/>
+        </w:rPr>
+        <w:fldChar w:fldCharType="end"/>
+      </w:r>
+      <w:bookmarkEnd w:id="6"/>
+      <w:r>
+        <w:t xml:space="preserve">: </w:t>
+      </w:r>
+      <w:r>
+        <w:t xml:space="preserve">Dicionário da Entidade </w:t>
+      </w:r>
+      <w:r>
+        <w:t>Rede</w:t>
+      </w:r>
+      <w:bookmarkEnd w:id="7"/>
+    </w:p>
+    <w:tbl>
+      <w:tblPr>
+        <w:tblW w:w="9244" w:type="dxa"/>
+        <w:tblInd w:w="108" w:type="dxa"/>
+        <w:tblBorders>
+          <w:top w:val="single" w:sz="4" w:space="0" w:color="000000"/>
+          <w:left w:val="single" w:sz="4" w:space="0" w:color="000000"/>
+          <w:bottom w:val="single" w:sz="4" w:space="0" w:color="000000"/>
+          <w:right w:val="single" w:sz="4" w:space="0" w:color="000000"/>
+          <w:insideH w:val="single" w:sz="4" w:space="0" w:color="000000"/>
+          <w:insideV w:val="single" w:sz="4" w:space="0" w:color="000000"/>
+        </w:tblBorders>
+        <w:tblLook w:val="04A0" w:firstRow="1" w:lastRow="0" w:firstColumn="1" w:lastColumn="0" w:noHBand="0" w:noVBand="1"/>
+      </w:tblPr>
+      <w:tblGrid>
+        <w:gridCol w:w="993"/>
+        <w:gridCol w:w="1871"/>
+        <w:gridCol w:w="1871"/>
+        <w:gridCol w:w="2637"/>
+        <w:gridCol w:w="1872"/>
+      </w:tblGrid>
+      <w:tr>
+        <w:trPr>
+          <w:trHeight w:val="354"/>
+        </w:trPr>
+        <w:tc>
+          <w:tcPr>
+            <w:tcW w:w="993" w:type="dxa"/>
+            <w:tcBorders>
+              <w:top w:val="single" w:sz="4" w:space="0" w:color="000000"/>
+              <w:left w:val="single" w:sz="4" w:space="0" w:color="000000"/>
+              <w:right w:val="single" w:sz="4" w:space="0" w:color="000000"/>
+            </w:tcBorders>
+            <w:shd w:val="clear" w:color="auto" w:fill="000000" w:themeFill="text1"/>
+            <w:noWrap/>
+            <w:vAlign w:val="center"/>
+          </w:tcPr>
+          <w:p>
+            <w:pPr>
+              <w:spacing w:line="240" w:lineRule="auto"/>
+              <w:ind w:firstLine="0"/>
+              <w:jc w:val="center"/>
+              <w:rPr>
+                <w:b/>
+                <w:color w:val="FFFFFF" w:themeColor="background1"/>
+                <w:szCs w:val="24"/>
+              </w:rPr>
+            </w:pPr>
+            <w:r>
+              <w:rPr>
+                <w:b/>
+                <w:color w:val="FFFFFF" w:themeColor="background1"/>
+                <w:szCs w:val="24"/>
+              </w:rPr>
+              <w:t>Posição</w:t>
+            </w:r>
+          </w:p>
+        </w:tc>
+        <w:tc>
+          <w:tcPr>
+            <w:tcW w:w="1871" w:type="dxa"/>
+            <w:tcBorders>
+              <w:top w:val="single" w:sz="4" w:space="0" w:color="000000"/>
+              <w:left w:val="single" w:sz="4" w:space="0" w:color="000000"/>
+              <w:right w:val="single" w:sz="4" w:space="0" w:color="000000"/>
+            </w:tcBorders>
+            <w:shd w:val="clear" w:color="auto" w:fill="000000" w:themeFill="text1"/>
+            <w:vAlign w:val="center"/>
+          </w:tcPr>
+          <w:p>
+            <w:pPr>
+              <w:spacing w:line="240" w:lineRule="auto"/>
+              <w:ind w:firstLine="0"/>
+              <w:jc w:val="center"/>
+              <w:rPr>
+                <w:b/>
+                <w:color w:val="FFFFFF" w:themeColor="background1"/>
+                <w:szCs w:val="24"/>
+              </w:rPr>
+            </w:pPr>
+            <w:r>
+              <w:rPr>
+                <w:b/>
+                <w:color w:val="FFFFFF" w:themeColor="background1"/>
+                <w:szCs w:val="24"/>
+              </w:rPr>
+              <w:t>Campo</w:t>
+            </w:r>
+          </w:p>
+        </w:tc>
+        <w:tc>
+          <w:tcPr>
+            <w:tcW w:w="1871" w:type="dxa"/>
+            <w:tcBorders>
+              <w:top w:val="single" w:sz="4" w:space="0" w:color="000000"/>
+              <w:left w:val="single" w:sz="4" w:space="0" w:color="000000"/>
+              <w:right w:val="single" w:sz="4" w:space="0" w:color="000000"/>
+            </w:tcBorders>
+            <w:shd w:val="clear" w:color="auto" w:fill="000000" w:themeFill="text1"/>
+            <w:vAlign w:val="center"/>
+          </w:tcPr>
+          <w:p>
+            <w:pPr>
+              <w:spacing w:line="240" w:lineRule="auto"/>
+              <w:ind w:firstLine="0"/>
+              <w:jc w:val="center"/>
+              <w:rPr>
+                <w:b/>
+                <w:color w:val="FFFFFF" w:themeColor="background1"/>
+                <w:szCs w:val="24"/>
+              </w:rPr>
+            </w:pPr>
+            <w:r>
+              <w:rPr>
+                <w:b/>
+                <w:color w:val="FFFFFF" w:themeColor="background1"/>
+                <w:szCs w:val="24"/>
+              </w:rPr>
+              <w:t>Tipo</w:t>
+            </w:r>
+          </w:p>
+        </w:tc>
+        <w:tc>
+          <w:tcPr>
+            <w:tcW w:w="2637" w:type="dxa"/>
+            <w:tcBorders>
+              <w:top w:val="single" w:sz="4" w:space="0" w:color="000000"/>
+              <w:left w:val="single" w:sz="4" w:space="0" w:color="000000"/>
+              <w:right w:val="single" w:sz="4" w:space="0" w:color="000000"/>
+            </w:tcBorders>
+            <w:shd w:val="clear" w:color="auto" w:fill="000000" w:themeFill="text1"/>
+            <w:vAlign w:val="center"/>
+          </w:tcPr>
+          <w:p>
+            <w:pPr>
+              <w:spacing w:line="240" w:lineRule="auto"/>
+              <w:ind w:firstLine="0"/>
+              <w:jc w:val="center"/>
+              <w:rPr>
+                <w:b/>
+                <w:color w:val="FFFFFF" w:themeColor="background1"/>
+                <w:szCs w:val="24"/>
+              </w:rPr>
+            </w:pPr>
+            <w:r>
+              <w:rPr>
+                <w:b/>
+                <w:color w:val="FFFFFF" w:themeColor="background1"/>
+                <w:szCs w:val="24"/>
+              </w:rPr>
+              <w:t>Descrição</w:t>
+            </w:r>
+          </w:p>
+        </w:tc>
+        <w:tc>
+          <w:tcPr>
+            <w:tcW w:w="1872" w:type="dxa"/>
+            <w:tcBorders>
+              <w:top w:val="single" w:sz="4" w:space="0" w:color="000000"/>
+              <w:left w:val="single" w:sz="4" w:space="0" w:color="000000"/>
+              <w:right w:val="single" w:sz="4" w:space="0" w:color="000000"/>
+            </w:tcBorders>
+            <w:shd w:val="clear" w:color="auto" w:fill="000000" w:themeFill="text1"/>
+            <w:vAlign w:val="center"/>
+          </w:tcPr>
+          <w:p>
+            <w:pPr>
+              <w:spacing w:line="240" w:lineRule="auto"/>
+              <w:ind w:firstLine="0"/>
+              <w:jc w:val="center"/>
+              <w:rPr>
+                <w:b/>
+                <w:color w:val="FFFFFF" w:themeColor="background1"/>
+                <w:szCs w:val="24"/>
+              </w:rPr>
+            </w:pPr>
+            <w:r>
+              <w:rPr>
+                <w:b/>
+                <w:color w:val="FFFFFF" w:themeColor="background1"/>
+                <w:szCs w:val="24"/>
+              </w:rPr>
+              <w:t>Observação</w:t>
+            </w:r>
+          </w:p>
+        </w:tc>
+      </w:tr>
+      <w:tr>
+        <w:trPr>
+          <w:trHeight w:val="354"/>
+        </w:trPr>
+        <w:tc>
+          <w:tcPr>
+            <w:tcW w:w="993" w:type="dxa"/>
+            <w:tcBorders>
+              <w:top w:val="single" w:sz="4" w:space="0" w:color="000000"/>
+              <w:left w:val="single" w:sz="4" w:space="0" w:color="000000"/>
+              <w:bottom w:val="single" w:sz="4" w:space="0" w:color="000000"/>
+              <w:right w:val="single" w:sz="4" w:space="0" w:color="000000"/>
+            </w:tcBorders>
+            <w:shd w:val="clear" w:color="auto" w:fill="auto"/>
+            <w:noWrap/>
+            <w:vAlign w:val="center"/>
+          </w:tcPr>
+          <w:p>
+            <w:pPr>
+              <w:spacing w:line="240" w:lineRule="auto"/>
+              <w:ind w:firstLine="0"/>
+              <w:jc w:val="center"/>
+              <w:rPr>
+                <w:color w:val="auto"/>
+                <w:szCs w:val="24"/>
+              </w:rPr>
+            </w:pPr>
+            <w:r>
+              <w:rPr>
+                <w:color w:val="auto"/>
+                <w:szCs w:val="24"/>
+              </w:rPr>
               <w:t>0</w:t>
             </w:r>
           </w:p>
@@ -3225,6 +4215,103 @@
     </w:sectPr>
   </w:body>
 </w:document>
+</file>
+
+<file path=word/numbering.xml><?xml version="1.0" encoding="utf-8"?>
+<w:numbering xmlns:wpc="http://schemas.microsoft.com/office/word/2010/wordprocessingCanvas" xmlns:cx="http://schemas.microsoft.com/office/drawing/2014/chartex" xmlns:cx1="http://schemas.microsoft.com/office/drawing/2015/9/8/chartex" xmlns:mc="http://schemas.openxmlformats.org/markup-compatibility/2006" xmlns:o="urn:schemas-microsoft-com:office:office" xmlns:r="http://schemas.openxmlformats.org/officeDocument/2006/relationships" xmlns:m="http://schemas.openxmlformats.org/officeDocument/2006/math" xmlns:v="urn:schemas-microsoft-com:vml" xmlns:wp14="http://schemas.microsoft.com/office/word/2010/wordprocessingDrawing" xmlns:wp="http://schemas.openxmlformats.org/drawingml/2006/wordprocessingDrawing" xmlns:w10="urn:schemas-microsoft-com:office:word" xmlns:w="http://schemas.openxmlformats.org/wordprocessingml/2006/main" xmlns:w14="http://schemas.microsoft.com/office/word/2010/wordml" xmlns:w15="http://schemas.microsoft.com/office/word/2012/wordml" xmlns:w16se="http://schemas.microsoft.com/office/word/2015/wordml/symex" xmlns:wpg="http://schemas.microsoft.com/office/word/2010/wordprocessingGroup" xmlns:wpi="http://schemas.microsoft.com/office/word/2010/wordprocessingInk" xmlns:wne="http://schemas.microsoft.com/office/word/2006/wordml" xmlns:wps="http://schemas.microsoft.com/office/word/2010/wordprocessingShape" mc:Ignorable="w14 w15 w16se wp14">
+  <w:abstractNum w:abstractNumId="0" w15:restartNumberingAfterBreak="0">
+    <w:nsid w:val="287F5A69"/>
+    <w:multiLevelType w:val="hybridMultilevel"/>
+    <w:tmpl w:val="C52A51E2"/>
+    <w:lvl w:ilvl="0" w:tplc="55643E62">
+      <w:start w:val="1"/>
+      <w:numFmt w:val="decimal"/>
+      <w:lvlText w:val="%1"/>
+      <w:lvlJc w:val="left"/>
+      <w:pPr>
+        <w:ind w:left="720" w:hanging="360"/>
+      </w:pPr>
+      <w:rPr>
+        <w:rFonts w:hint="default"/>
+      </w:rPr>
+    </w:lvl>
+    <w:lvl w:ilvl="1" w:tplc="04160019" w:tentative="1">
+      <w:start w:val="1"/>
+      <w:numFmt w:val="lowerLetter"/>
+      <w:lvlText w:val="%2."/>
+      <w:lvlJc w:val="left"/>
+      <w:pPr>
+        <w:ind w:left="1440" w:hanging="360"/>
+      </w:pPr>
+    </w:lvl>
+    <w:lvl w:ilvl="2" w:tplc="0416001B" w:tentative="1">
+      <w:start w:val="1"/>
+      <w:numFmt w:val="lowerRoman"/>
+      <w:lvlText w:val="%3."/>
+      <w:lvlJc w:val="right"/>
+      <w:pPr>
+        <w:ind w:left="2160" w:hanging="180"/>
+      </w:pPr>
+    </w:lvl>
+    <w:lvl w:ilvl="3" w:tplc="0416000F" w:tentative="1">
+      <w:start w:val="1"/>
+      <w:numFmt w:val="decimal"/>
+      <w:lvlText w:val="%4."/>
+      <w:lvlJc w:val="left"/>
+      <w:pPr>
+        <w:ind w:left="2880" w:hanging="360"/>
+      </w:pPr>
+    </w:lvl>
+    <w:lvl w:ilvl="4" w:tplc="04160019" w:tentative="1">
+      <w:start w:val="1"/>
+      <w:numFmt w:val="lowerLetter"/>
+      <w:lvlText w:val="%5."/>
+      <w:lvlJc w:val="left"/>
+      <w:pPr>
+        <w:ind w:left="3600" w:hanging="360"/>
+      </w:pPr>
+    </w:lvl>
+    <w:lvl w:ilvl="5" w:tplc="0416001B" w:tentative="1">
+      <w:start w:val="1"/>
+      <w:numFmt w:val="lowerRoman"/>
+      <w:lvlText w:val="%6."/>
+      <w:lvlJc w:val="right"/>
+      <w:pPr>
+        <w:ind w:left="4320" w:hanging="180"/>
+      </w:pPr>
+    </w:lvl>
+    <w:lvl w:ilvl="6" w:tplc="0416000F" w:tentative="1">
+      <w:start w:val="1"/>
+      <w:numFmt w:val="decimal"/>
+      <w:lvlText w:val="%7."/>
+      <w:lvlJc w:val="left"/>
+      <w:pPr>
+        <w:ind w:left="5040" w:hanging="360"/>
+      </w:pPr>
+    </w:lvl>
+    <w:lvl w:ilvl="7" w:tplc="04160019" w:tentative="1">
+      <w:start w:val="1"/>
+      <w:numFmt w:val="lowerLetter"/>
+      <w:lvlText w:val="%8."/>
+      <w:lvlJc w:val="left"/>
+      <w:pPr>
+        <w:ind w:left="5760" w:hanging="360"/>
+      </w:pPr>
+    </w:lvl>
+    <w:lvl w:ilvl="8" w:tplc="0416001B" w:tentative="1">
+      <w:start w:val="1"/>
+      <w:numFmt w:val="lowerRoman"/>
+      <w:lvlText w:val="%9."/>
+      <w:lvlJc w:val="right"/>
+      <w:pPr>
+        <w:ind w:left="6480" w:hanging="180"/>
+      </w:pPr>
+    </w:lvl>
+  </w:abstractNum>
+  <w:num w:numId="1">
+    <w:abstractNumId w:val="0"/>
+  </w:num>
+</w:numbering>
 </file>
 
 <file path=word/styles.xml><?xml version="1.0" encoding="utf-8"?>
@@ -3399,7 +4486,7 @@
     <w:lsdException w:name="Table Web 2" w:semiHidden="1" w:unhideWhenUsed="1"/>
     <w:lsdException w:name="Table Web 3" w:semiHidden="1" w:unhideWhenUsed="1"/>
     <w:lsdException w:name="Balloon Text" w:semiHidden="1" w:unhideWhenUsed="1"/>
-    <w:lsdException w:name="Table Grid" w:uiPriority="39"/>
+    <w:lsdException w:name="Table Grid" w:uiPriority="59"/>
     <w:lsdException w:name="Table Theme" w:semiHidden="1" w:unhideWhenUsed="1"/>
     <w:lsdException w:name="Placeholder Text" w:semiHidden="1"/>
     <w:lsdException w:name="No Spacing" w:uiPriority="1" w:qFormat="1"/>
@@ -3678,6 +4765,36 @@
       <w:szCs w:val="18"/>
     </w:rPr>
   </w:style>
+  <w:style w:type="table" w:styleId="Tabelacomgrade">
+    <w:name w:val="Table Grid"/>
+    <w:basedOn w:val="Tabelanormal"/>
+    <w:uiPriority w:val="59"/>
+    <w:rsid w:val="006358BA"/>
+    <w:pPr>
+      <w:spacing w:after="0" w:line="240" w:lineRule="auto"/>
+    </w:pPr>
+    <w:tblPr>
+      <w:tblBorders>
+        <w:top w:val="single" w:sz="4" w:space="0" w:color="000000" w:themeColor="text1"/>
+        <w:left w:val="single" w:sz="4" w:space="0" w:color="000000" w:themeColor="text1"/>
+        <w:bottom w:val="single" w:sz="4" w:space="0" w:color="000000" w:themeColor="text1"/>
+        <w:right w:val="single" w:sz="4" w:space="0" w:color="000000" w:themeColor="text1"/>
+        <w:insideH w:val="single" w:sz="4" w:space="0" w:color="000000" w:themeColor="text1"/>
+        <w:insideV w:val="single" w:sz="4" w:space="0" w:color="000000" w:themeColor="text1"/>
+      </w:tblBorders>
+    </w:tblPr>
+  </w:style>
+  <w:style w:type="paragraph" w:styleId="PargrafodaLista">
+    <w:name w:val="List Paragraph"/>
+    <w:basedOn w:val="Normal"/>
+    <w:uiPriority w:val="34"/>
+    <w:qFormat/>
+    <w:rsid w:val="006358BA"/>
+    <w:pPr>
+      <w:ind w:left="720"/>
+      <w:contextualSpacing/>
+    </w:pPr>
+  </w:style>
 </w:styles>
 </file>
 

</xml_diff>